<commit_message>
Added the script for the chapter 2 and modified the Chapter 1(only worksheet pictures eft to correct)
</commit_message>
<xml_diff>
--- a/Documentation/VBugs/Chapter 1/Chapter 1.docx
+++ b/Documentation/VBugs/Chapter 1/Chapter 1.docx
@@ -496,7 +496,25 @@
           <w:sz w:val="20"/>
           <w:szCs w:val="20"/>
         </w:rPr>
-        <w:t>As showed in Figure 1.</w:t>
+        <w:t xml:space="preserve">As </w:t>
+      </w:r>
+      <w:r>
+        <w:rPr>
+          <w:rFonts w:ascii="Verdana" w:eastAsia="Times New Roman" w:hAnsi="Verdana"/>
+          <w:color w:val="000000"/>
+          <w:sz w:val="20"/>
+          <w:szCs w:val="20"/>
+        </w:rPr>
+        <w:t>shown</w:t>
+      </w:r>
+      <w:r>
+        <w:rPr>
+          <w:rFonts w:ascii="Verdana" w:eastAsia="Times New Roman" w:hAnsi="Verdana"/>
+          <w:color w:val="000000"/>
+          <w:sz w:val="20"/>
+          <w:szCs w:val="20"/>
+        </w:rPr>
+        <w:t xml:space="preserve"> in Figure 1.</w:t>
       </w:r>
     </w:p>
     <w:p>
@@ -646,7 +664,25 @@
           <w:sz w:val="20"/>
           <w:szCs w:val="20"/>
         </w:rPr>
-        <w:t>s showed in Figure 2.</w:t>
+        <w:t xml:space="preserve">s </w:t>
+      </w:r>
+      <w:r>
+        <w:rPr>
+          <w:rFonts w:ascii="Verdana" w:eastAsia="Times New Roman" w:hAnsi="Verdana"/>
+          <w:color w:val="000000"/>
+          <w:sz w:val="20"/>
+          <w:szCs w:val="20"/>
+        </w:rPr>
+        <w:t>shown</w:t>
+      </w:r>
+      <w:r>
+        <w:rPr>
+          <w:rFonts w:ascii="Verdana" w:eastAsia="Times New Roman" w:hAnsi="Verdana"/>
+          <w:color w:val="000000"/>
+          <w:sz w:val="20"/>
+          <w:szCs w:val="20"/>
+        </w:rPr>
+        <w:t xml:space="preserve"> in Figure 2.</w:t>
       </w:r>
     </w:p>
     <w:p>
@@ -1164,7 +1200,25 @@
           <w:sz w:val="20"/>
           <w:szCs w:val="20"/>
         </w:rPr>
-        <w:t xml:space="preserve">een double click on "GameLogic", as showed in Figure 3. </w:t>
+        <w:t xml:space="preserve">een double click on "GameLogic", as </w:t>
+      </w:r>
+      <w:r>
+        <w:rPr>
+          <w:rFonts w:ascii="Verdana" w:eastAsia="Times New Roman" w:hAnsi="Verdana"/>
+          <w:color w:val="000000"/>
+          <w:sz w:val="20"/>
+          <w:szCs w:val="20"/>
+        </w:rPr>
+        <w:t>shown</w:t>
+      </w:r>
+      <w:r>
+        <w:rPr>
+          <w:rFonts w:ascii="Verdana" w:eastAsia="Times New Roman" w:hAnsi="Verdana"/>
+          <w:color w:val="000000"/>
+          <w:sz w:val="20"/>
+          <w:szCs w:val="20"/>
+        </w:rPr>
+        <w:t xml:space="preserve"> in Figure 3. </w:t>
       </w:r>
       <w:r>
         <w:rPr>
@@ -1299,7 +1353,25 @@
           <w:sz w:val="20"/>
           <w:szCs w:val="20"/>
         </w:rPr>
-        <w:t>Code to be showed:</w:t>
+        <w:t xml:space="preserve">Code to be </w:t>
+      </w:r>
+      <w:r>
+        <w:rPr>
+          <w:rFonts w:ascii="Verdana" w:eastAsia="Times New Roman" w:hAnsi="Verdana"/>
+          <w:color w:val="000000"/>
+          <w:sz w:val="20"/>
+          <w:szCs w:val="20"/>
+        </w:rPr>
+        <w:t>shown</w:t>
+      </w:r>
+      <w:r>
+        <w:rPr>
+          <w:rFonts w:ascii="Verdana" w:eastAsia="Times New Roman" w:hAnsi="Verdana"/>
+          <w:color w:val="000000"/>
+          <w:sz w:val="20"/>
+          <w:szCs w:val="20"/>
+        </w:rPr>
+        <w:t>:</w:t>
       </w:r>
     </w:p>
     <w:p>
@@ -2863,10 +2935,7 @@
           </v:shape>
         </w:pict>
       </w:r>
-    </w:p>
-    <w:p>
-      <w:pPr>
-        <w:spacing w:after="0" w:line="240" w:lineRule="auto"/>
+      <w:r>
         <w:rPr>
           <w:rFonts w:ascii="Verdana" w:eastAsia="Times New Roman" w:hAnsi="Verdana"/>
           <w:b/>
@@ -2875,11 +2944,9 @@
           <w:sz w:val="20"/>
           <w:szCs w:val="20"/>
         </w:rPr>
-      </w:pPr>
-    </w:p>
-    <w:p>
-      <w:pPr>
-        <w:spacing w:after="0" w:line="240" w:lineRule="auto"/>
+        <w:t xml:space="preserve">Did you </w:t>
+      </w:r>
+      <w:r>
         <w:rPr>
           <w:rFonts w:ascii="Verdana" w:eastAsia="Times New Roman" w:hAnsi="Verdana"/>
           <w:b/>
@@ -2888,11 +2955,20 @@
           <w:sz w:val="20"/>
           <w:szCs w:val="20"/>
         </w:rPr>
-      </w:pPr>
-    </w:p>
-    <w:p>
-      <w:pPr>
-        <w:spacing w:after="0" w:line="240" w:lineRule="auto"/>
+        <w:t>know:</w:t>
+      </w:r>
+    </w:p>
+    <w:p>
+      <w:pPr>
+        <w:spacing w:after="0" w:line="240" w:lineRule="auto"/>
+        <w:rPr>
+          <w:rFonts w:ascii="Verdana" w:eastAsia="Times New Roman" w:hAnsi="Verdana"/>
+          <w:color w:val="000000"/>
+          <w:sz w:val="20"/>
+          <w:szCs w:val="20"/>
+        </w:rPr>
+      </w:pPr>
+      <w:r>
         <w:rPr>
           <w:rFonts w:ascii="Verdana" w:eastAsia="Times New Roman" w:hAnsi="Verdana"/>
           <w:b/>
@@ -2901,8 +2977,109 @@
           <w:sz w:val="20"/>
           <w:szCs w:val="20"/>
         </w:rPr>
-      </w:pPr>
-      <w:r>
+        <w:tab/>
+      </w:r>
+      <w:r>
+        <w:rPr>
+          <w:rFonts w:ascii="Verdana" w:eastAsia="Times New Roman" w:hAnsi="Verdana"/>
+          <w:sz w:val="20"/>
+          <w:szCs w:val="20"/>
+        </w:rPr>
+        <w:t xml:space="preserve">A Nassi-Shneiderman diagram (or NSD) is a graphical design representation </w:t>
+      </w:r>
+      <w:r>
+        <w:rPr>
+          <w:rFonts w:ascii="Verdana" w:eastAsia="Times New Roman" w:hAnsi="Verdana"/>
+          <w:sz w:val="20"/>
+          <w:szCs w:val="20"/>
+        </w:rPr>
+        <w:tab/>
+      </w:r>
+      <w:r>
+        <w:rPr>
+          <w:rFonts w:ascii="Verdana" w:eastAsia="Times New Roman" w:hAnsi="Verdana"/>
+          <w:sz w:val="20"/>
+          <w:szCs w:val="20"/>
+        </w:rPr>
+        <w:t>for </w:t>
+      </w:r>
+      <w:hyperlink r:id="rId18" w:tooltip="Structured programming" w:history="1">
+        <w:r>
+          <w:rPr>
+            <w:rFonts w:ascii="Verdana" w:eastAsia="Times New Roman" w:hAnsi="Verdana"/>
+            <w:color w:val="000000"/>
+            <w:sz w:val="20"/>
+            <w:szCs w:val="20"/>
+          </w:rPr>
+          <w:t>structured programming</w:t>
+        </w:r>
+      </w:hyperlink>
+      <w:r>
+        <w:rPr>
+          <w:rFonts w:ascii="Verdana" w:eastAsia="Times New Roman" w:hAnsi="Verdana"/>
+          <w:sz w:val="20"/>
+          <w:szCs w:val="20"/>
+        </w:rPr>
+        <w:t>. Developed in 1972 by </w:t>
+      </w:r>
+      <w:hyperlink r:id="rId19" w:tooltip="Isaac Nassi" w:history="1">
+        <w:r>
+          <w:rPr>
+            <w:rFonts w:ascii="Verdana" w:eastAsia="Times New Roman" w:hAnsi="Verdana"/>
+            <w:color w:val="000000"/>
+            <w:sz w:val="20"/>
+            <w:szCs w:val="20"/>
+          </w:rPr>
+          <w:t>Isaac Nassi</w:t>
+        </w:r>
+      </w:hyperlink>
+      <w:r>
+        <w:rPr>
+          <w:rFonts w:ascii="Verdana" w:eastAsia="Times New Roman" w:hAnsi="Verdana"/>
+          <w:sz w:val="20"/>
+          <w:szCs w:val="20"/>
+        </w:rPr>
+        <w:t> and </w:t>
+      </w:r>
+      <w:hyperlink r:id="rId20" w:tooltip="Ben Shneiderman" w:history="1">
+        <w:r>
+          <w:rPr>
+            <w:rFonts w:ascii="Verdana" w:eastAsia="Times New Roman" w:hAnsi="Verdana"/>
+            <w:color w:val="000000"/>
+            <w:sz w:val="20"/>
+            <w:szCs w:val="20"/>
+          </w:rPr>
+          <w:t>Ben Shneiderman</w:t>
+        </w:r>
+      </w:hyperlink>
+      <w:r>
+        <w:rPr>
+          <w:rFonts w:ascii="Verdana" w:eastAsia="Times New Roman" w:hAnsi="Verdana"/>
+          <w:sz w:val="20"/>
+          <w:szCs w:val="20"/>
+        </w:rPr>
+        <w:t xml:space="preserve">, </w:t>
+      </w:r>
+      <w:r>
+        <w:rPr>
+          <w:rFonts w:ascii="Verdana" w:eastAsia="Times New Roman" w:hAnsi="Verdana"/>
+          <w:sz w:val="20"/>
+          <w:szCs w:val="20"/>
+        </w:rPr>
+        <w:tab/>
+      </w:r>
+      <w:r>
+        <w:rPr>
+          <w:rFonts w:ascii="Verdana" w:eastAsia="Times New Roman" w:hAnsi="Verdana"/>
+          <w:sz w:val="20"/>
+          <w:szCs w:val="20"/>
+        </w:rPr>
+        <w:t>these diagrams are also called structograms, as they show a program's structures.</w:t>
+      </w:r>
+    </w:p>
+    <w:p>
+      <w:pPr>
+        <w:spacing w:after="0" w:line="240" w:lineRule="auto"/>
         <w:rPr>
           <w:rFonts w:ascii="Verdana" w:eastAsia="Times New Roman" w:hAnsi="Verdana"/>
           <w:b/>
@@ -2911,8 +3088,7 @@
           <w:sz w:val="20"/>
           <w:szCs w:val="20"/>
         </w:rPr>
-        <w:t>Exercises</w:t>
-      </w:r>
+      </w:pPr>
     </w:p>
     <w:p>
       <w:pPr>
@@ -2932,6 +3108,56 @@
         <w:spacing w:after="0" w:line="240" w:lineRule="auto"/>
         <w:rPr>
           <w:rFonts w:ascii="Verdana" w:eastAsia="Times New Roman" w:hAnsi="Verdana"/>
+          <w:b/>
+          <w:bCs/>
+          <w:color w:val="000000"/>
+          <w:sz w:val="20"/>
+          <w:szCs w:val="20"/>
+        </w:rPr>
+      </w:pPr>
+    </w:p>
+    <w:p>
+      <w:pPr>
+        <w:spacing w:after="0" w:line="240" w:lineRule="auto"/>
+        <w:rPr>
+          <w:rFonts w:ascii="Verdana" w:eastAsia="Times New Roman" w:hAnsi="Verdana"/>
+          <w:b/>
+          <w:bCs/>
+          <w:color w:val="000000"/>
+          <w:sz w:val="20"/>
+          <w:szCs w:val="20"/>
+        </w:rPr>
+      </w:pPr>
+      <w:r>
+        <w:rPr>
+          <w:rFonts w:ascii="Verdana" w:eastAsia="Times New Roman" w:hAnsi="Verdana"/>
+          <w:b/>
+          <w:bCs/>
+          <w:color w:val="000000"/>
+          <w:sz w:val="20"/>
+          <w:szCs w:val="20"/>
+        </w:rPr>
+        <w:t>Exercises</w:t>
+      </w:r>
+    </w:p>
+    <w:p>
+      <w:pPr>
+        <w:spacing w:after="0" w:line="240" w:lineRule="auto"/>
+        <w:rPr>
+          <w:rFonts w:ascii="Verdana" w:eastAsia="Times New Roman" w:hAnsi="Verdana"/>
+          <w:b/>
+          <w:bCs/>
+          <w:color w:val="000000"/>
+          <w:sz w:val="20"/>
+          <w:szCs w:val="20"/>
+        </w:rPr>
+      </w:pPr>
+    </w:p>
+    <w:p>
+      <w:pPr>
+        <w:spacing w:after="0" w:line="240" w:lineRule="auto"/>
+        <w:rPr>
+          <w:rFonts w:ascii="Verdana" w:eastAsia="Times New Roman" w:hAnsi="Verdana"/>
           <w:color w:val="000000"/>
           <w:sz w:val="20"/>
           <w:szCs w:val="20"/>
@@ -2978,7 +3204,25 @@
           <w:sz w:val="20"/>
           <w:szCs w:val="20"/>
         </w:rPr>
-        <w:t>Answer the following questions:</w:t>
+        <w:t>Answer the following questions</w:t>
+      </w:r>
+      <w:r>
+        <w:rPr>
+          <w:rFonts w:ascii="Verdana" w:eastAsia="Times New Roman" w:hAnsi="Verdana"/>
+          <w:color w:val="000000"/>
+          <w:sz w:val="20"/>
+          <w:szCs w:val="20"/>
+        </w:rPr>
+        <w:t xml:space="preserve"> on the worksheet</w:t>
+      </w:r>
+      <w:r>
+        <w:rPr>
+          <w:rFonts w:ascii="Verdana" w:eastAsia="Times New Roman" w:hAnsi="Verdana"/>
+          <w:color w:val="000000"/>
+          <w:sz w:val="20"/>
+          <w:szCs w:val="20"/>
+        </w:rPr>
+        <w:t>:</w:t>
       </w:r>
     </w:p>
     <w:p>
@@ -3014,7 +3258,43 @@
           <w:sz w:val="20"/>
           <w:szCs w:val="20"/>
         </w:rPr>
-        <w:t>Which line does contain the code that tells a computer to draw text on the screen?</w:t>
+        <w:t>Which line number</w:t>
+      </w:r>
+      <w:r>
+        <w:rPr>
+          <w:rFonts w:ascii="Verdana" w:eastAsia="Times New Roman" w:hAnsi="Verdana"/>
+          <w:color w:val="000000"/>
+          <w:sz w:val="20"/>
+          <w:szCs w:val="20"/>
+        </w:rPr>
+        <w:t xml:space="preserve"> contain</w:t>
+      </w:r>
+      <w:r>
+        <w:rPr>
+          <w:rFonts w:ascii="Verdana" w:eastAsia="Times New Roman" w:hAnsi="Verdana"/>
+          <w:color w:val="000000"/>
+          <w:sz w:val="20"/>
+          <w:szCs w:val="20"/>
+        </w:rPr>
+        <w:t>s</w:t>
+      </w:r>
+      <w:r>
+        <w:rPr>
+          <w:rFonts w:ascii="Verdana" w:eastAsia="Times New Roman" w:hAnsi="Verdana"/>
+          <w:color w:val="000000"/>
+          <w:sz w:val="20"/>
+          <w:szCs w:val="20"/>
+        </w:rPr>
+        <w:t xml:space="preserve"> the code that tells the</w:t>
+      </w:r>
+      <w:r>
+        <w:rPr>
+          <w:rFonts w:ascii="Verdana" w:eastAsia="Times New Roman" w:hAnsi="Verdana"/>
+          <w:color w:val="000000"/>
+          <w:sz w:val="20"/>
+          <w:szCs w:val="20"/>
+        </w:rPr>
+        <w:t xml:space="preserve"> computer to draw text on the screen?</w:t>
       </w:r>
     </w:p>
     <w:p>
@@ -3039,7 +3319,79 @@
           <w:sz w:val="20"/>
           <w:szCs w:val="20"/>
         </w:rPr>
-        <w:t>Which line does contain the code that tell a computer to draw a rectangle on the screen?</w:t>
+        <w:t>Which line</w:t>
+      </w:r>
+      <w:r>
+        <w:rPr>
+          <w:rFonts w:ascii="Verdana" w:eastAsia="Times New Roman" w:hAnsi="Verdana"/>
+          <w:color w:val="000000"/>
+          <w:sz w:val="20"/>
+          <w:szCs w:val="20"/>
+        </w:rPr>
+        <w:t xml:space="preserve"> number </w:t>
+      </w:r>
+      <w:r>
+        <w:rPr>
+          <w:rFonts w:ascii="Verdana" w:eastAsia="Times New Roman" w:hAnsi="Verdana"/>
+          <w:color w:val="000000"/>
+          <w:sz w:val="20"/>
+          <w:szCs w:val="20"/>
+        </w:rPr>
+        <w:t>contain</w:t>
+      </w:r>
+      <w:r>
+        <w:rPr>
+          <w:rFonts w:ascii="Verdana" w:eastAsia="Times New Roman" w:hAnsi="Verdana"/>
+          <w:color w:val="000000"/>
+          <w:sz w:val="20"/>
+          <w:szCs w:val="20"/>
+        </w:rPr>
+        <w:t>s</w:t>
+      </w:r>
+      <w:r>
+        <w:rPr>
+          <w:rFonts w:ascii="Verdana" w:eastAsia="Times New Roman" w:hAnsi="Verdana"/>
+          <w:color w:val="000000"/>
+          <w:sz w:val="20"/>
+          <w:szCs w:val="20"/>
+        </w:rPr>
+        <w:t xml:space="preserve"> the </w:t>
+      </w:r>
+      <w:r>
+        <w:rPr>
+          <w:rFonts w:ascii="Verdana" w:eastAsia="Times New Roman" w:hAnsi="Verdana"/>
+          <w:color w:val="000000"/>
+          <w:sz w:val="20"/>
+          <w:szCs w:val="20"/>
+        </w:rPr>
+        <w:t>code that tell</w:t>
+      </w:r>
+      <w:r>
+        <w:rPr>
+          <w:rFonts w:ascii="Verdana" w:eastAsia="Times New Roman" w:hAnsi="Verdana"/>
+          <w:color w:val="000000"/>
+          <w:sz w:val="20"/>
+          <w:szCs w:val="20"/>
+        </w:rPr>
+        <w:t>s</w:t>
+      </w:r>
+      <w:r>
+        <w:rPr>
+          <w:rFonts w:ascii="Verdana" w:eastAsia="Times New Roman" w:hAnsi="Verdana"/>
+          <w:color w:val="000000"/>
+          <w:sz w:val="20"/>
+          <w:szCs w:val="20"/>
+        </w:rPr>
+        <w:t xml:space="preserve"> the</w:t>
+      </w:r>
+      <w:r>
+        <w:rPr>
+          <w:rFonts w:ascii="Verdana" w:eastAsia="Times New Roman" w:hAnsi="Verdana"/>
+          <w:color w:val="000000"/>
+          <w:sz w:val="20"/>
+          <w:szCs w:val="20"/>
+        </w:rPr>
+        <w:t xml:space="preserve"> computer to draw a rectangle on the screen?</w:t>
       </w:r>
     </w:p>
     <w:p>
@@ -3223,7 +3575,7 @@
                     <pic:cNvPicPr/>
                   </pic:nvPicPr>
                   <pic:blipFill>
-                    <a:blip r:embed="rId18" cstate="print"/>
+                    <a:blip r:embed="rId21" cstate="print"/>
                     <a:stretch>
                       <a:fillRect/>
                     </a:stretch>
@@ -3413,7 +3765,7 @@
                     <pic:cNvPicPr/>
                   </pic:nvPicPr>
                   <pic:blipFill>
-                    <a:blip r:embed="rId19"/>
+                    <a:blip r:embed="rId22"/>
                     <a:stretch>
                       <a:fillRect/>
                     </a:stretch>
@@ -3691,57 +4043,176 @@
       </w:r>
     </w:p>
     <w:p>
-      <w:r>
-        <w:rPr>
+      <w:pPr>
+        <w:rPr>
+          <w:rFonts w:ascii="Verdana" w:hAnsi="Verdana"/>
+          <w:sz w:val="20"/>
+          <w:szCs w:val="20"/>
+        </w:rPr>
+      </w:pPr>
+      <w:r>
+        <w:rPr>
+          <w:rFonts w:ascii="Verdana" w:hAnsi="Verdana"/>
           <w:i/>
+          <w:sz w:val="20"/>
+          <w:szCs w:val="20"/>
         </w:rPr>
         <w:t>Hints</w:t>
       </w:r>
       <w:r>
+        <w:rPr>
+          <w:rFonts w:ascii="Verdana" w:hAnsi="Verdana"/>
+          <w:sz w:val="20"/>
+          <w:szCs w:val="20"/>
+        </w:rPr>
         <w:t xml:space="preserve">: When mouse is over the sub call (i.e. </w:t>
       </w:r>
       <w:r>
         <w:rPr>
-          <w:rFonts w:ascii="Courier New" w:hAnsi="Courier New" w:cs="Courier New"/>
+          <w:rFonts w:ascii="Verdana" w:hAnsi="Verdana" w:cs="Courier New"/>
           <w:noProof/>
+          <w:sz w:val="20"/>
+          <w:szCs w:val="20"/>
         </w:rPr>
         <w:t>Load</w:t>
       </w:r>
       <w:r>
         <w:rPr>
-          <w:rFonts w:ascii="Courier New" w:hAnsi="Courier New" w:cs="Courier New"/>
+          <w:rFonts w:ascii="Verdana" w:hAnsi="Verdana" w:cs="Courier New"/>
           <w:noProof/>
+          <w:sz w:val="20"/>
+          <w:szCs w:val="20"/>
         </w:rPr>
         <w:t>Resources()</w:t>
       </w:r>
       <w:r>
+        <w:rPr>
+          <w:rFonts w:ascii="Verdana" w:hAnsi="Verdana"/>
+          <w:sz w:val="20"/>
+          <w:szCs w:val="20"/>
+        </w:rPr>
         <w:t xml:space="preserve">), the pop up window </w:t>
       </w:r>
       <w:r>
+        <w:rPr>
+          <w:rFonts w:ascii="Verdana" w:hAnsi="Verdana"/>
+          <w:sz w:val="20"/>
+          <w:szCs w:val="20"/>
+        </w:rPr>
+        <w:t xml:space="preserve">will appear which contains the list of parameters that this function takes and their order </w:t>
+      </w:r>
+      <w:r>
+        <w:rPr>
+          <w:rFonts w:ascii="Verdana" w:hAnsi="Verdana"/>
+          <w:sz w:val="20"/>
+          <w:szCs w:val="20"/>
+        </w:rPr>
+        <w:t>along with function description (Figure 7).</w:t>
+      </w:r>
+    </w:p>
+    <w:p>
+      <w:pPr>
+        <w:keepNext/>
+        <w:spacing w:after="0" w:line="240" w:lineRule="auto"/>
+      </w:pPr>
+      <w:r>
+        <w:rPr>
+          <w:rFonts w:ascii="Verdana" w:eastAsia="Times New Roman" w:hAnsi="Verdana"/>
+          <w:color w:val="000000"/>
+          <w:sz w:val="20"/>
+          <w:szCs w:val="20"/>
+        </w:rPr>
+        <w:lastRenderedPageBreak/>
+        <w:t>      </w:t>
+      </w:r>
+      <w:r>
+        <w:rPr>
+          <w:rFonts w:ascii="Verdana" w:eastAsia="Times New Roman" w:hAnsi="Verdana"/>
+          <w:noProof/>
+          <w:color w:val="000000"/>
+          <w:sz w:val="20"/>
+          <w:szCs w:val="20"/>
+        </w:rPr>
+        <w:drawing>
+          <wp:inline distT="0" distB="0" distL="0" distR="0">
+            <wp:extent cx="4935893" cy="1183939"/>
+            <wp:effectExtent l="190500" t="152400" r="169507" b="130511"/>
+            <wp:docPr id="19" name="Picture 18" descr="LoadResources.jpg"/>
+            <wp:cNvGraphicFramePr>
+              <a:graphicFrameLocks xmlns:a="http://schemas.openxmlformats.org/drawingml/2006/main" noChangeAspect="1"/>
+            </wp:cNvGraphicFramePr>
+            <a:graphic xmlns:a="http://schemas.openxmlformats.org/drawingml/2006/main">
+              <a:graphicData uri="http://schemas.openxmlformats.org/drawingml/2006/picture">
+                <pic:pic xmlns:pic="http://schemas.openxmlformats.org/drawingml/2006/picture">
+                  <pic:nvPicPr>
+                    <pic:cNvPr id="0" name="LoadResources.jpg"/>
+                    <pic:cNvPicPr/>
+                  </pic:nvPicPr>
+                  <pic:blipFill>
+                    <a:blip r:embed="rId23"/>
+                    <a:stretch>
+                      <a:fillRect/>
+                    </a:stretch>
+                  </pic:blipFill>
+                  <pic:spPr>
+                    <a:xfrm>
+                      <a:off x="0" y="0"/>
+                      <a:ext cx="4960419" cy="1189822"/>
+                    </a:xfrm>
+                    <a:prstGeom prst="rect">
+                      <a:avLst/>
+                    </a:prstGeom>
+                    <a:ln>
+                      <a:noFill/>
+                    </a:ln>
+                    <a:effectLst>
+                      <a:outerShdw blurRad="190500" algn="tl" rotWithShape="0">
+                        <a:srgbClr val="000000">
+                          <a:alpha val="70000"/>
+                        </a:srgbClr>
+                      </a:outerShdw>
+                    </a:effectLst>
+                  </pic:spPr>
+                </pic:pic>
+              </a:graphicData>
+            </a:graphic>
+          </wp:inline>
+        </w:drawing>
+      </w:r>
+    </w:p>
+    <w:p>
+      <w:pPr>
+        <w:pStyle w:val="Caption"/>
+        <w:rPr>
+          <w:rFonts w:ascii="Verdana" w:eastAsia="Times New Roman" w:hAnsi="Verdana"/>
+          <w:color w:val="000000"/>
+          <w:sz w:val="20"/>
+          <w:szCs w:val="20"/>
+        </w:rPr>
+      </w:pPr>
+      <w:r>
         <w:tab/>
       </w:r>
       <w:r>
-        <w:t>will appear which contains the list of parameters that this function takes and their order along with function description.</w:t>
-      </w:r>
-    </w:p>
-    <w:p>
-      <w:pPr>
-        <w:spacing w:after="0" w:line="240" w:lineRule="auto"/>
-        <w:rPr>
-          <w:rFonts w:ascii="Verdana" w:eastAsia="Times New Roman" w:hAnsi="Verdana"/>
-          <w:color w:val="000000"/>
-          <w:sz w:val="20"/>
-          <w:szCs w:val="20"/>
-        </w:rPr>
-      </w:pPr>
-      <w:r>
-        <w:rPr>
-          <w:rFonts w:ascii="Verdana" w:eastAsia="Times New Roman" w:hAnsi="Verdana"/>
-          <w:color w:val="000000"/>
-          <w:sz w:val="20"/>
-          <w:szCs w:val="20"/>
-        </w:rPr>
-        <w:t>      </w:t>
+        <w:tab/>
+      </w:r>
+      <w:r>
+        <w:tab/>
+      </w:r>
+      <w:r>
+        <w:tab/>
+      </w:r>
+      <w:r>
+        <w:tab/>
+      </w:r>
+      <w:r>
+        <w:tab/>
+      </w:r>
+      <w:r>
+        <w:t xml:space="preserve">Figure </w:t>
+      </w:r>
+      <w:r>
+        <w:t>7</w:t>
       </w:r>
     </w:p>
     <w:p>
@@ -3812,7 +4283,6 @@
           <w:sz w:val="20"/>
           <w:szCs w:val="20"/>
         </w:rPr>
-        <w:lastRenderedPageBreak/>
         <w:t xml:space="preserve">  </w:t>
       </w:r>
       <w:r>
@@ -3893,7 +4363,25 @@
           <w:sz w:val="20"/>
           <w:szCs w:val="20"/>
         </w:rPr>
-        <w:t xml:space="preserve">e American version - COLOR, not </w:t>
+        <w:t>e American </w:t>
+      </w:r>
+      <w:r>
+        <w:rPr>
+          <w:rFonts w:ascii="Verdana" w:eastAsia="Times New Roman" w:hAnsi="Verdana"/>
+          <w:color w:val="000000"/>
+          <w:sz w:val="20"/>
+          <w:szCs w:val="20"/>
+        </w:rPr>
+        <w:t>spelling</w:t>
+      </w:r>
+      <w:r>
+        <w:rPr>
+          <w:rFonts w:ascii="Verdana" w:eastAsia="Times New Roman" w:hAnsi="Verdana"/>
+          <w:color w:val="000000"/>
+          <w:sz w:val="20"/>
+          <w:szCs w:val="20"/>
+        </w:rPr>
+        <w:t xml:space="preserve"> - COLOR, </w:t>
       </w:r>
       <w:r>
         <w:rPr>
@@ -3903,15 +4391,7 @@
           <w:szCs w:val="20"/>
         </w:rPr>
         <w:tab/>
-      </w:r>
-      <w:r>
-        <w:rPr>
-          <w:rFonts w:ascii="Verdana" w:eastAsia="Times New Roman" w:hAnsi="Verdana"/>
-          <w:color w:val="000000"/>
-          <w:sz w:val="20"/>
-          <w:szCs w:val="20"/>
-        </w:rPr>
-        <w:tab/>
+        <w:t xml:space="preserve">not </w:t>
       </w:r>
       <w:r>
         <w:rPr>
@@ -4640,178 +5120,8 @@
     </w:p>
     <w:p>
       <w:pPr>
-        <w:pStyle w:val="ListParagraph"/>
-        <w:spacing w:after="0" w:line="240" w:lineRule="auto"/>
-        <w:rPr>
-          <w:rFonts w:ascii="Verdana" w:eastAsia="Times New Roman" w:hAnsi="Verdana"/>
-          <w:color w:val="000000"/>
-          <w:sz w:val="20"/>
-          <w:szCs w:val="20"/>
-        </w:rPr>
-      </w:pPr>
-    </w:p>
-    <w:p>
-      <w:pPr>
-        <w:pStyle w:val="ListParagraph"/>
-        <w:spacing w:after="0" w:line="240" w:lineRule="auto"/>
-        <w:rPr>
-          <w:rFonts w:ascii="Verdana" w:eastAsia="Times New Roman" w:hAnsi="Verdana"/>
-          <w:color w:val="000000"/>
-          <w:sz w:val="20"/>
-          <w:szCs w:val="20"/>
-        </w:rPr>
-      </w:pPr>
-    </w:p>
-    <w:p>
-      <w:pPr>
-        <w:pStyle w:val="ListParagraph"/>
-        <w:spacing w:after="0" w:line="240" w:lineRule="auto"/>
-        <w:rPr>
-          <w:rFonts w:ascii="Verdana" w:eastAsia="Times New Roman" w:hAnsi="Verdana"/>
-          <w:color w:val="000000"/>
-          <w:sz w:val="20"/>
-          <w:szCs w:val="20"/>
-        </w:rPr>
-      </w:pPr>
-    </w:p>
-    <w:p>
-      <w:pPr>
-        <w:pStyle w:val="ListParagraph"/>
-        <w:spacing w:after="0" w:line="240" w:lineRule="auto"/>
-        <w:rPr>
-          <w:rFonts w:ascii="Verdana" w:eastAsia="Times New Roman" w:hAnsi="Verdana"/>
-          <w:color w:val="000000"/>
-          <w:sz w:val="20"/>
-          <w:szCs w:val="20"/>
-        </w:rPr>
-      </w:pPr>
-    </w:p>
-    <w:p>
-      <w:pPr>
-        <w:pStyle w:val="ListParagraph"/>
-        <w:spacing w:after="0" w:line="240" w:lineRule="auto"/>
-        <w:rPr>
-          <w:rFonts w:ascii="Verdana" w:eastAsia="Times New Roman" w:hAnsi="Verdana"/>
-          <w:color w:val="000000"/>
-          <w:sz w:val="20"/>
-          <w:szCs w:val="20"/>
-        </w:rPr>
-      </w:pPr>
-    </w:p>
-    <w:p>
-      <w:pPr>
-        <w:pStyle w:val="ListParagraph"/>
-        <w:spacing w:after="0" w:line="240" w:lineRule="auto"/>
-        <w:rPr>
-          <w:rFonts w:ascii="Verdana" w:eastAsia="Times New Roman" w:hAnsi="Verdana"/>
-          <w:color w:val="000000"/>
-          <w:sz w:val="20"/>
-          <w:szCs w:val="20"/>
-        </w:rPr>
-      </w:pPr>
-    </w:p>
-    <w:p>
-      <w:pPr>
-        <w:pStyle w:val="ListParagraph"/>
-        <w:spacing w:after="0" w:line="240" w:lineRule="auto"/>
-        <w:rPr>
-          <w:rFonts w:ascii="Verdana" w:eastAsia="Times New Roman" w:hAnsi="Verdana"/>
-          <w:color w:val="000000"/>
-          <w:sz w:val="20"/>
-          <w:szCs w:val="20"/>
-        </w:rPr>
-      </w:pPr>
-    </w:p>
-    <w:p>
-      <w:pPr>
-        <w:pStyle w:val="ListParagraph"/>
-        <w:spacing w:after="0" w:line="240" w:lineRule="auto"/>
-        <w:rPr>
-          <w:rFonts w:ascii="Verdana" w:eastAsia="Times New Roman" w:hAnsi="Verdana"/>
-          <w:color w:val="000000"/>
-          <w:sz w:val="20"/>
-          <w:szCs w:val="20"/>
-        </w:rPr>
-      </w:pPr>
-    </w:p>
-    <w:p>
-      <w:pPr>
-        <w:pStyle w:val="ListParagraph"/>
-        <w:spacing w:after="0" w:line="240" w:lineRule="auto"/>
-        <w:rPr>
-          <w:rFonts w:ascii="Verdana" w:eastAsia="Times New Roman" w:hAnsi="Verdana"/>
-          <w:color w:val="000000"/>
-          <w:sz w:val="20"/>
-          <w:szCs w:val="20"/>
-        </w:rPr>
-      </w:pPr>
-    </w:p>
-    <w:p>
-      <w:pPr>
-        <w:pStyle w:val="ListParagraph"/>
-        <w:spacing w:after="0" w:line="240" w:lineRule="auto"/>
-        <w:rPr>
-          <w:rFonts w:ascii="Verdana" w:eastAsia="Times New Roman" w:hAnsi="Verdana"/>
-          <w:color w:val="000000"/>
-          <w:sz w:val="20"/>
-          <w:szCs w:val="20"/>
-        </w:rPr>
-      </w:pPr>
-    </w:p>
-    <w:p>
-      <w:pPr>
-        <w:pStyle w:val="ListParagraph"/>
-        <w:spacing w:after="0" w:line="240" w:lineRule="auto"/>
-        <w:rPr>
-          <w:rFonts w:ascii="Verdana" w:eastAsia="Times New Roman" w:hAnsi="Verdana"/>
-          <w:color w:val="000000"/>
-          <w:sz w:val="20"/>
-          <w:szCs w:val="20"/>
-        </w:rPr>
-      </w:pPr>
-    </w:p>
-    <w:p>
-      <w:pPr>
-        <w:pStyle w:val="ListParagraph"/>
-        <w:spacing w:after="0" w:line="240" w:lineRule="auto"/>
-        <w:rPr>
-          <w:rFonts w:ascii="Verdana" w:eastAsia="Times New Roman" w:hAnsi="Verdana"/>
-          <w:color w:val="000000"/>
-          <w:sz w:val="20"/>
-          <w:szCs w:val="20"/>
-        </w:rPr>
-      </w:pPr>
-    </w:p>
-    <w:p>
-      <w:pPr>
-        <w:pStyle w:val="ListParagraph"/>
-        <w:spacing w:after="0" w:line="240" w:lineRule="auto"/>
-        <w:rPr>
-          <w:rFonts w:ascii="Verdana" w:eastAsia="Times New Roman" w:hAnsi="Verdana"/>
-          <w:color w:val="000000"/>
-          <w:sz w:val="20"/>
-          <w:szCs w:val="20"/>
-        </w:rPr>
-      </w:pPr>
-    </w:p>
-    <w:p>
-      <w:pPr>
-        <w:pStyle w:val="ListParagraph"/>
-        <w:spacing w:after="0" w:line="240" w:lineRule="auto"/>
-        <w:rPr>
-          <w:rFonts w:ascii="Verdana" w:eastAsia="Times New Roman" w:hAnsi="Verdana"/>
-          <w:color w:val="000000"/>
-          <w:sz w:val="20"/>
-          <w:szCs w:val="20"/>
-        </w:rPr>
-      </w:pPr>
-    </w:p>
-    <w:p>
-      <w:pPr>
-        <w:spacing w:after="0" w:line="240" w:lineRule="auto"/>
-        <w:rPr>
-          <w:rFonts w:ascii="Verdana" w:eastAsia="Times New Roman" w:hAnsi="Verdana"/>
-          <w:color w:val="000000"/>
+        <w:rPr>
+          <w:rFonts w:ascii="Verdana" w:eastAsia="Times New Roman" w:hAnsi="Verdana"/>
           <w:sz w:val="20"/>
           <w:szCs w:val="20"/>
         </w:rPr>
@@ -4864,7 +5174,7 @@
                     <pic:cNvPicPr/>
                   </pic:nvPicPr>
                   <pic:blipFill>
-                    <a:blip r:embed="rId20"/>
+                    <a:blip r:embed="rId24"/>
                     <a:stretch>
                       <a:fillRect/>
                     </a:stretch>
@@ -4956,7 +5266,7 @@
                     <pic:cNvPicPr/>
                   </pic:nvPicPr>
                   <pic:blipFill>
-                    <a:blip r:embed="rId21" cstate="print"/>
+                    <a:blip r:embed="rId25" cstate="print"/>
                     <a:stretch>
                       <a:fillRect/>
                     </a:stretch>
@@ -5521,7 +5831,23 @@
           <w:sz w:val="20"/>
           <w:szCs w:val="20"/>
         </w:rPr>
-        <w:t>ch element as showed in Figure 7</w:t>
+        <w:t xml:space="preserve">ch element as </w:t>
+      </w:r>
+      <w:r>
+        <w:rPr>
+          <w:rFonts w:ascii="Verdana" w:hAnsi="Verdana"/>
+          <w:sz w:val="20"/>
+          <w:szCs w:val="20"/>
+        </w:rPr>
+        <w:t>shown</w:t>
+      </w:r>
+      <w:r>
+        <w:rPr>
+          <w:rFonts w:ascii="Verdana" w:hAnsi="Verdana"/>
+          <w:sz w:val="20"/>
+          <w:szCs w:val="20"/>
+        </w:rPr>
+        <w:t xml:space="preserve"> in Figure 8</w:t>
       </w:r>
       <w:r>
         <w:rPr>
@@ -5565,7 +5891,7 @@
                     <w:t xml:space="preserve">Figure </w:t>
                   </w:r>
                   <w:r>
-                    <w:t>7</w:t>
+                    <w:t>8</w:t>
                   </w:r>
                   <w:r>
                     <w:t>. Coordinates</w:t>
@@ -5608,7 +5934,7 @@
                     <pic:cNvPicPr/>
                   </pic:nvPicPr>
                   <pic:blipFill>
-                    <a:blip r:embed="rId22"/>
+                    <a:blip r:embed="rId26"/>
                     <a:stretch>
                       <a:fillRect/>
                     </a:stretch>
@@ -5877,7 +6203,7 @@
                     </w:rPr>
                   </w:pPr>
                   <w:r>
-                    <w:t>Figure 8</w:t>
+                    <w:t>Figure 9</w:t>
                   </w:r>
                 </w:p>
               </w:txbxContent>
@@ -5918,7 +6244,7 @@
                     <pic:cNvPicPr/>
                   </pic:nvPicPr>
                   <pic:blipFill>
-                    <a:blip r:embed="rId23"/>
+                    <a:blip r:embed="rId27"/>
                     <a:stretch>
                       <a:fillRect/>
                     </a:stretch>
@@ -5963,7 +6289,7 @@
           <w:sz w:val="20"/>
           <w:szCs w:val="20"/>
         </w:rPr>
-        <w:t xml:space="preserve">The size of SwinGame screen is 800 pixels wide (X Asis) and 600 pixels tall (Y Asis) </w:t>
+        <w:t>The size of SwinGame</w:t>
       </w:r>
       <w:r>
         <w:rPr>
@@ -5971,6 +6297,22 @@
           <w:sz w:val="20"/>
           <w:szCs w:val="20"/>
         </w:rPr>
+        <w:t xml:space="preserve"> screen is 800 pixels wide (X Axis) and 600 pixels tall (Y Ax</w:t>
+      </w:r>
+      <w:r>
+        <w:rPr>
+          <w:rFonts w:ascii="Verdana" w:hAnsi="Verdana"/>
+          <w:sz w:val="20"/>
+          <w:szCs w:val="20"/>
+        </w:rPr>
+        <w:t xml:space="preserve">is) </w:t>
+      </w:r>
+      <w:r>
+        <w:rPr>
+          <w:rFonts w:ascii="Verdana" w:hAnsi="Verdana"/>
+          <w:sz w:val="20"/>
+          <w:szCs w:val="20"/>
+        </w:rPr>
         <w:tab/>
       </w:r>
       <w:r>
@@ -5987,7 +6329,7 @@
           <w:sz w:val="20"/>
           <w:szCs w:val="20"/>
         </w:rPr>
-        <w:t>8</w:t>
+        <w:t>9</w:t>
       </w:r>
       <w:r>
         <w:rPr>
@@ -6443,7 +6785,7 @@
                     <pic:cNvPicPr/>
                   </pic:nvPicPr>
                   <pic:blipFill>
-                    <a:blip r:embed="rId24"/>
+                    <a:blip r:embed="rId28"/>
                     <a:stretch>
                       <a:fillRect/>
                     </a:stretch>
@@ -6501,7 +6843,7 @@
                     <w:t xml:space="preserve">Figure </w:t>
                   </w:r>
                   <w:r>
-                    <w:t>9</w:t>
+                    <w:t>10</w:t>
                   </w:r>
                   <w:r>
                     <w:t>. Size</w:t>
@@ -6545,7 +6887,7 @@
           <w:sz w:val="20"/>
           <w:szCs w:val="20"/>
         </w:rPr>
-        <w:t xml:space="preserve"> parameters (Figure 9</w:t>
+        <w:t xml:space="preserve"> parameters (Figure 10</w:t>
       </w:r>
       <w:r>
         <w:rPr>
@@ -6900,7 +7242,7 @@
                     <pic:cNvPicPr/>
                   </pic:nvPicPr>
                   <pic:blipFill>
-                    <a:blip r:embed="rId25" cstate="print"/>
+                    <a:blip r:embed="rId29" cstate="print"/>
                     <a:stretch>
                       <a:fillRect/>
                     </a:stretch>
@@ -7109,7 +7451,21 @@
           <w:noProof/>
         </w:rPr>
         <w:tab/>
-        <w:t xml:space="preserve">For example, </w:t>
+      </w:r>
+      <w:r>
+        <w:rPr>
+          <w:rFonts w:ascii="Verdana" w:eastAsia="Times New Roman" w:hAnsi="Verdana"/>
+          <w:color w:val="000000"/>
+          <w:sz w:val="20"/>
+          <w:szCs w:val="20"/>
+        </w:rPr>
+        <w:t>For example</w:t>
+      </w:r>
+      <w:r>
+        <w:rPr>
+          <w:noProof/>
+        </w:rPr>
+        <w:t xml:space="preserve">, </w:t>
       </w:r>
       <w:r>
         <w:rPr>
@@ -7128,20 +7484,59 @@
           <w:ilvl w:val="0"/>
           <w:numId w:val="12"/>
         </w:numPr>
-      </w:pPr>
-      <w:r>
-        <w:t xml:space="preserve">Draw </w:t>
-      </w:r>
-      <w:r>
+        <w:rPr>
+          <w:rFonts w:ascii="Verdana" w:eastAsia="Times New Roman" w:hAnsi="Verdana"/>
+          <w:color w:val="000000"/>
+          <w:sz w:val="20"/>
+          <w:szCs w:val="20"/>
+        </w:rPr>
+      </w:pPr>
+      <w:r>
+        <w:rPr>
+          <w:rFonts w:ascii="Verdana" w:eastAsia="Times New Roman" w:hAnsi="Verdana"/>
+          <w:color w:val="000000"/>
+          <w:sz w:val="20"/>
+          <w:szCs w:val="20"/>
+        </w:rPr>
+        <w:t>Draw</w:t>
+      </w:r>
+      <w:r>
+        <w:t xml:space="preserve"> </w:t>
+      </w:r>
+      <w:r>
+        <w:rPr>
+          <w:rFonts w:ascii="Verdana" w:eastAsia="Times New Roman" w:hAnsi="Verdana"/>
+          <w:color w:val="000000"/>
+          <w:sz w:val="20"/>
+          <w:szCs w:val="20"/>
+        </w:rPr>
         <w:t xml:space="preserve">the </w:t>
       </w:r>
       <w:r>
+        <w:rPr>
+          <w:rFonts w:ascii="Verdana" w:eastAsia="Times New Roman" w:hAnsi="Verdana"/>
+          <w:color w:val="000000"/>
+          <w:sz w:val="20"/>
+          <w:szCs w:val="20"/>
+        </w:rPr>
         <w:t>eyes – two black circles inside the yellow circle. Use the same sub call to draw,</w:t>
       </w:r>
       <w:r>
+        <w:rPr>
+          <w:rFonts w:ascii="Verdana" w:eastAsia="Times New Roman" w:hAnsi="Verdana"/>
+          <w:color w:val="000000"/>
+          <w:sz w:val="20"/>
+          <w:szCs w:val="20"/>
+        </w:rPr>
         <w:t xml:space="preserve"> i.e.</w:t>
       </w:r>
       <w:r>
+        <w:rPr>
+          <w:rFonts w:ascii="Verdana" w:eastAsia="Times New Roman" w:hAnsi="Verdana"/>
+          <w:color w:val="000000"/>
+          <w:sz w:val="20"/>
+          <w:szCs w:val="20"/>
+        </w:rPr>
         <w:t>:</w:t>
       </w:r>
     </w:p>
@@ -7196,20 +7591,56 @@
           <w:ilvl w:val="0"/>
           <w:numId w:val="12"/>
         </w:numPr>
-      </w:pPr>
-      <w:r>
+        <w:rPr>
+          <w:rFonts w:ascii="Verdana" w:eastAsia="Times New Roman" w:hAnsi="Verdana"/>
+          <w:color w:val="000000"/>
+          <w:sz w:val="20"/>
+          <w:szCs w:val="20"/>
+        </w:rPr>
+      </w:pPr>
+      <w:r>
+        <w:rPr>
+          <w:rFonts w:ascii="Verdana" w:eastAsia="Times New Roman" w:hAnsi="Verdana"/>
+          <w:color w:val="000000"/>
+          <w:sz w:val="20"/>
+          <w:szCs w:val="20"/>
+        </w:rPr>
         <w:t xml:space="preserve">Draw </w:t>
       </w:r>
       <w:r>
+        <w:rPr>
+          <w:rFonts w:ascii="Verdana" w:eastAsia="Times New Roman" w:hAnsi="Verdana"/>
+          <w:color w:val="000000"/>
+          <w:sz w:val="20"/>
+          <w:szCs w:val="20"/>
+        </w:rPr>
         <w:t xml:space="preserve">the </w:t>
       </w:r>
       <w:r>
+        <w:rPr>
+          <w:rFonts w:ascii="Verdana" w:eastAsia="Times New Roman" w:hAnsi="Verdana"/>
+          <w:color w:val="000000"/>
+          <w:sz w:val="20"/>
+          <w:szCs w:val="20"/>
+        </w:rPr>
         <w:t>“smile”</w:t>
       </w:r>
       <w:r>
+        <w:rPr>
+          <w:rFonts w:ascii="Verdana" w:eastAsia="Times New Roman" w:hAnsi="Verdana"/>
+          <w:color w:val="000000"/>
+          <w:sz w:val="20"/>
+          <w:szCs w:val="20"/>
+        </w:rPr>
         <w:t xml:space="preserve"> o</w:t>
       </w:r>
       <w:r>
+        <w:rPr>
+          <w:rFonts w:ascii="Verdana" w:eastAsia="Times New Roman" w:hAnsi="Verdana"/>
+          <w:color w:val="000000"/>
+          <w:sz w:val="20"/>
+          <w:szCs w:val="20"/>
+        </w:rPr>
         <w:t xml:space="preserve">n the screen. </w:t>
       </w:r>
     </w:p>
@@ -7224,31 +7655,88 @@
         </w:rPr>
       </w:pPr>
       <w:r>
+        <w:rPr>
+          <w:rFonts w:ascii="Verdana" w:eastAsia="Times New Roman" w:hAnsi="Verdana"/>
+          <w:color w:val="000000"/>
+          <w:sz w:val="20"/>
+          <w:szCs w:val="20"/>
+        </w:rPr>
         <w:t>Tel</w:t>
       </w:r>
       <w:r>
+        <w:rPr>
+          <w:rFonts w:ascii="Verdana" w:eastAsia="Times New Roman" w:hAnsi="Verdana"/>
+          <w:color w:val="000000"/>
+          <w:sz w:val="20"/>
+          <w:szCs w:val="20"/>
+        </w:rPr>
         <w:t xml:space="preserve">l the computer to draw two </w:t>
       </w:r>
       <w:r>
+        <w:rPr>
+          <w:rFonts w:ascii="Verdana" w:eastAsia="Times New Roman" w:hAnsi="Verdana"/>
+          <w:color w:val="000000"/>
+          <w:sz w:val="20"/>
+          <w:szCs w:val="20"/>
+        </w:rPr>
         <w:t xml:space="preserve">lines which are </w:t>
       </w:r>
       <w:r>
+        <w:rPr>
+          <w:rFonts w:ascii="Verdana" w:eastAsia="Times New Roman" w:hAnsi="Verdana"/>
+          <w:color w:val="000000"/>
+          <w:sz w:val="20"/>
+          <w:szCs w:val="20"/>
+        </w:rPr>
         <w:t xml:space="preserve">connected </w:t>
       </w:r>
       <w:r>
+        <w:rPr>
+          <w:rFonts w:ascii="Verdana" w:eastAsia="Times New Roman" w:hAnsi="Verdana"/>
+          <w:color w:val="000000"/>
+          <w:sz w:val="20"/>
+          <w:szCs w:val="20"/>
+        </w:rPr>
         <w:t>at the bottom,</w:t>
       </w:r>
       <w:r>
+        <w:rPr>
+          <w:rFonts w:ascii="Verdana" w:eastAsia="Times New Roman" w:hAnsi="Verdana"/>
+          <w:color w:val="000000"/>
+          <w:sz w:val="20"/>
+          <w:szCs w:val="20"/>
+        </w:rPr>
         <w:t xml:space="preserve"> inside the y</w:t>
       </w:r>
       <w:r>
+        <w:rPr>
+          <w:rFonts w:ascii="Verdana" w:eastAsia="Times New Roman" w:hAnsi="Verdana"/>
+          <w:color w:val="000000"/>
+          <w:sz w:val="20"/>
+          <w:szCs w:val="20"/>
+        </w:rPr>
         <w:t xml:space="preserve">ellow circle. </w:t>
       </w:r>
       <w:r>
+        <w:rPr>
+          <w:rFonts w:ascii="Verdana" w:eastAsia="Times New Roman" w:hAnsi="Verdana"/>
+          <w:color w:val="000000"/>
+          <w:sz w:val="20"/>
+          <w:szCs w:val="20"/>
+        </w:rPr>
         <w:t>To do</w:t>
       </w:r>
       <w:r>
-        <w:t xml:space="preserve"> so, use </w:t>
+        <w:rPr>
+          <w:rFonts w:ascii="Verdana" w:eastAsia="Times New Roman" w:hAnsi="Verdana"/>
+          <w:color w:val="000000"/>
+          <w:sz w:val="20"/>
+          <w:szCs w:val="20"/>
+        </w:rPr>
+        <w:t xml:space="preserve"> so, use</w:t>
+      </w:r>
+      <w:r>
+        <w:t xml:space="preserve"> </w:t>
       </w:r>
       <w:r>
         <w:rPr>
@@ -7344,39 +7832,219 @@
     <w:p>
       <w:pPr>
         <w:pStyle w:val="ListParagraph"/>
-      </w:pPr>
-      <w:r>
-        <w:rPr>
+        <w:rPr>
+          <w:rFonts w:ascii="Verdana" w:eastAsia="Times New Roman" w:hAnsi="Verdana"/>
+          <w:color w:val="000000"/>
+          <w:sz w:val="20"/>
+          <w:szCs w:val="20"/>
+        </w:rPr>
+      </w:pPr>
+      <w:r>
+        <w:rPr>
+          <w:rFonts w:ascii="Verdana" w:eastAsia="Times New Roman" w:hAnsi="Verdana"/>
           <w:b/>
+          <w:noProof/>
+          <w:color w:val="000000"/>
+          <w:sz w:val="20"/>
+          <w:szCs w:val="20"/>
+        </w:rPr>
+        <w:drawing>
+          <wp:anchor distT="0" distB="0" distL="114300" distR="114300" simplePos="0" relativeHeight="251702272" behindDoc="0" locked="0" layoutInCell="1" allowOverlap="1">
+            <wp:simplePos x="0" y="0"/>
+            <wp:positionH relativeFrom="column">
+              <wp:posOffset>2574290</wp:posOffset>
+            </wp:positionH>
+            <wp:positionV relativeFrom="paragraph">
+              <wp:posOffset>544830</wp:posOffset>
+            </wp:positionV>
+            <wp:extent cx="751840" cy="748665"/>
+            <wp:effectExtent l="190500" t="152400" r="162560" b="127635"/>
+            <wp:wrapTopAndBottom/>
+            <wp:docPr id="16" name="Picture 15" descr="smile.jpg"/>
+            <wp:cNvGraphicFramePr>
+              <a:graphicFrameLocks xmlns:a="http://schemas.openxmlformats.org/drawingml/2006/main" noChangeAspect="1"/>
+            </wp:cNvGraphicFramePr>
+            <a:graphic xmlns:a="http://schemas.openxmlformats.org/drawingml/2006/main">
+              <a:graphicData uri="http://schemas.openxmlformats.org/drawingml/2006/picture">
+                <pic:pic xmlns:pic="http://schemas.openxmlformats.org/drawingml/2006/picture">
+                  <pic:nvPicPr>
+                    <pic:cNvPr id="0" name="smile.jpg"/>
+                    <pic:cNvPicPr/>
+                  </pic:nvPicPr>
+                  <pic:blipFill>
+                    <a:blip r:embed="rId30" cstate="print"/>
+                    <a:stretch>
+                      <a:fillRect/>
+                    </a:stretch>
+                  </pic:blipFill>
+                  <pic:spPr>
+                    <a:xfrm>
+                      <a:off x="0" y="0"/>
+                      <a:ext cx="751840" cy="748665"/>
+                    </a:xfrm>
+                    <a:prstGeom prst="rect">
+                      <a:avLst/>
+                    </a:prstGeom>
+                    <a:ln>
+                      <a:noFill/>
+                    </a:ln>
+                    <a:effectLst>
+                      <a:outerShdw blurRad="190500" algn="tl" rotWithShape="0">
+                        <a:srgbClr val="000000">
+                          <a:alpha val="70000"/>
+                        </a:srgbClr>
+                      </a:outerShdw>
+                    </a:effectLst>
+                  </pic:spPr>
+                </pic:pic>
+              </a:graphicData>
+            </a:graphic>
+          </wp:anchor>
+        </w:drawing>
+      </w:r>
+      <w:r>
+        <w:rPr>
+          <w:rFonts w:ascii="Verdana" w:eastAsia="Times New Roman" w:hAnsi="Verdana"/>
+          <w:b/>
+          <w:color w:val="000000"/>
+          <w:sz w:val="20"/>
+          <w:szCs w:val="20"/>
         </w:rPr>
         <w:t>NOTE:</w:t>
       </w:r>
       <w:r>
         <w:rPr>
+          <w:rFonts w:ascii="Verdana" w:eastAsia="Times New Roman" w:hAnsi="Verdana"/>
+          <w:color w:val="000000"/>
+          <w:sz w:val="20"/>
+          <w:szCs w:val="20"/>
+        </w:rPr>
+        <w:t xml:space="preserve">  </w:t>
+      </w:r>
+      <w:r>
+        <w:rPr>
+          <w:rFonts w:ascii="Verdana" w:eastAsia="Times New Roman" w:hAnsi="Verdana"/>
+          <w:color w:val="000000"/>
+          <w:sz w:val="20"/>
+          <w:szCs w:val="20"/>
+        </w:rPr>
+        <w:t>There</w:t>
+      </w:r>
+      <w:r>
+        <w:rPr>
+          <w:rFonts w:ascii="Verdana" w:eastAsia="Times New Roman" w:hAnsi="Verdana"/>
+          <w:color w:val="000000"/>
+          <w:sz w:val="20"/>
+          <w:szCs w:val="20"/>
+        </w:rPr>
+        <w:t xml:space="preserve"> is no arc line in SwinGame, “smile” will be made by two lines</w:t>
+      </w:r>
+      <w:r>
+        <w:t xml:space="preserve">. </w:t>
+      </w:r>
+      <w:r>
+        <w:rPr>
+          <w:rFonts w:ascii="Verdana" w:hAnsi="Verdana"/>
+          <w:sz w:val="20"/>
+          <w:szCs w:val="20"/>
+        </w:rPr>
+        <w:t>The</w:t>
+      </w:r>
+      <w:r>
+        <w:t xml:space="preserve"> </w:t>
+      </w:r>
+      <w:r>
+        <w:rPr>
+          <w:rFonts w:ascii="Verdana" w:eastAsia="Times New Roman" w:hAnsi="Verdana"/>
+          <w:color w:val="000000"/>
+          <w:sz w:val="20"/>
+          <w:szCs w:val="20"/>
+        </w:rPr>
+        <w:t xml:space="preserve">smile </w:t>
+      </w:r>
+      <w:r>
+        <w:rPr>
+          <w:rFonts w:ascii="Verdana" w:eastAsia="Times New Roman" w:hAnsi="Verdana"/>
+          <w:color w:val="000000"/>
+          <w:sz w:val="20"/>
+          <w:szCs w:val="20"/>
+        </w:rPr>
+        <w:t>`</w:t>
+      </w:r>
+      <w:r>
+        <w:rPr>
+          <w:rFonts w:ascii="Verdana" w:eastAsia="Times New Roman" w:hAnsi="Verdana"/>
+          <w:color w:val="000000"/>
+          <w:sz w:val="20"/>
+          <w:szCs w:val="20"/>
+        </w:rPr>
+        <w:tab/>
+      </w:r>
+      <w:r>
+        <w:rPr>
+          <w:rFonts w:ascii="Verdana" w:eastAsia="Times New Roman" w:hAnsi="Verdana"/>
+          <w:color w:val="000000"/>
+          <w:sz w:val="20"/>
+          <w:szCs w:val="20"/>
+        </w:rPr>
+        <w:t xml:space="preserve">will look as in Figure 11. </w:t>
+      </w:r>
+    </w:p>
+    <w:p>
+      <w:pPr>
+        <w:pStyle w:val="ListParagraph"/>
+        <w:rPr>
+          <w:rFonts w:ascii="Verdana" w:eastAsia="Times New Roman" w:hAnsi="Verdana"/>
+          <w:color w:val="000000"/>
+          <w:sz w:val="20"/>
+          <w:szCs w:val="20"/>
+        </w:rPr>
+      </w:pPr>
+      <w:r>
+        <w:rPr>
+          <w:noProof/>
+        </w:rPr>
+        <w:pict>
+          <v:shape id="_x0000_s1046" type="#_x0000_t202" style="position:absolute;left:0;text-align:left;margin-left:202.7pt;margin-top:76.95pt;width:1in;height:12.9pt;z-index:251704320" stroked="f">
+            <v:textbox inset="0,0,0,0">
+              <w:txbxContent>
+                <w:p>
+                  <w:pPr>
+                    <w:pStyle w:val="Caption"/>
+                    <w:rPr>
+                      <w:rFonts w:ascii="Verdana" w:eastAsia="Times New Roman" w:hAnsi="Verdana"/>
+                      <w:noProof/>
+                      <w:color w:val="000000"/>
+                      <w:sz w:val="20"/>
+                      <w:szCs w:val="20"/>
+                    </w:rPr>
+                  </w:pPr>
+                  <w:r>
+                    <w:t xml:space="preserve">      Figure 11</w:t>
+                  </w:r>
+                </w:p>
+              </w:txbxContent>
+            </v:textbox>
+            <w10:wrap type="topAndBottom"/>
+          </v:shape>
+        </w:pict>
+      </w:r>
+    </w:p>
+    <w:p>
+      <w:pPr>
+        <w:pStyle w:val="ListParagraph"/>
+      </w:pPr>
+    </w:p>
+    <w:p>
+      <w:pPr>
+        <w:rPr>
           <w:b/>
         </w:rPr>
-        <w:t xml:space="preserve"> </w:t>
-      </w:r>
-      <w:r>
-        <w:t xml:space="preserve"> Because </w:t>
-      </w:r>
-      <w:r>
-        <w:t xml:space="preserve">drawing arcs is </w:t>
-      </w:r>
-      <w:r>
-        <w:t>here is no arc line in SwinGame, “smile” will be made by two lines.</w:t>
-      </w:r>
-    </w:p>
-    <w:p>
-      <w:pPr>
+      </w:pPr>
+      <w:r>
         <w:rPr>
           <w:b/>
         </w:rPr>
-      </w:pPr>
-      <w:r>
-        <w:rPr>
-          <w:b/>
-        </w:rPr>
         <w:t>IMPORTANT!!!</w:t>
       </w:r>
     </w:p>
@@ -7444,7 +8112,16 @@
           <w:sz w:val="20"/>
           <w:szCs w:val="20"/>
         </w:rPr>
-        <w:t>, where X is the number of the chapter.</w:t>
+        <w:t>, where</w:t>
+      </w:r>
+      <w:r>
+        <w:rPr>
+          <w:rFonts w:ascii="Verdana" w:eastAsia="Times New Roman" w:hAnsi="Verdana"/>
+          <w:color w:val="000000"/>
+          <w:sz w:val="20"/>
+          <w:szCs w:val="20"/>
+        </w:rPr>
+        <w:t xml:space="preserve"> X is the number of the chapter. Put “Chapter X” folder into My Documents\Your Full Name.</w:t>
       </w:r>
     </w:p>
     <w:p>
@@ -7459,8 +8136,8 @@
       </w:pPr>
     </w:p>
     <w:sectPr>
-      <w:headerReference w:type="default" r:id="rId26"/>
-      <w:footerReference w:type="default" r:id="rId27"/>
+      <w:headerReference w:type="default" r:id="rId31"/>
+      <w:footerReference w:type="default" r:id="rId32"/>
       <w:pgSz w:w="12240" w:h="15840"/>
       <w:pgMar w:top="1134" w:right="850" w:bottom="1134" w:left="1701" w:header="720" w:footer="432" w:gutter="0"/>
       <w:cols w:space="720"/>
@@ -7519,7 +8196,7 @@
             <w:rPr>
               <w:noProof/>
             </w:rPr>
-            <w:t>12</w:t>
+            <w:t>17</w:t>
           </w:r>
         </w:fldSimple>
       </w:sdtContent>
@@ -9879,6 +10556,18 @@
       <w:szCs w:val="18"/>
     </w:rPr>
   </w:style>
+  <w:style w:type="character" w:styleId="Hyperlink">
+    <w:name w:val="Hyperlink"/>
+    <w:basedOn w:val="DefaultParagraphFont"/>
+    <w:uiPriority w:val="99"/>
+    <w:semiHidden/>
+    <w:unhideWhenUsed/>
+    <w:rsid w:val="004A007A"/>
+    <w:rPr>
+      <w:color w:val="0000FF"/>
+      <w:u w:val="single"/>
+    </w:rPr>
+  </w:style>
 </w:styles>
 </file>
 

</xml_diff>

<commit_message>
Chaper 1 is fully completed, all changes made
</commit_message>
<xml_diff>
--- a/Documentation/VBugs/Chapter 1/Chapter 1.docx
+++ b/Documentation/VBugs/Chapter 1/Chapter 1.docx
@@ -94,18 +94,18 @@
         </w:rPr>
         <w:lastRenderedPageBreak/>
         <w:drawing>
-          <wp:anchor distT="0" distB="0" distL="114300" distR="114300" simplePos="0" relativeHeight="251693056" behindDoc="0" locked="0" layoutInCell="1" allowOverlap="1">
+          <wp:anchor distT="0" distB="0" distL="114300" distR="114300" simplePos="0" relativeHeight="251705344" behindDoc="0" locked="0" layoutInCell="1" allowOverlap="1">
             <wp:simplePos x="0" y="0"/>
             <wp:positionH relativeFrom="column">
-              <wp:posOffset>-285115</wp:posOffset>
+              <wp:posOffset>-290195</wp:posOffset>
             </wp:positionH>
             <wp:positionV relativeFrom="paragraph">
-              <wp:posOffset>4445</wp:posOffset>
+              <wp:posOffset>-635</wp:posOffset>
             </wp:positionV>
-            <wp:extent cx="6156960" cy="7970520"/>
-            <wp:effectExtent l="19050" t="0" r="0" b="0"/>
+            <wp:extent cx="6143625" cy="7964805"/>
+            <wp:effectExtent l="19050" t="0" r="9525" b="0"/>
             <wp:wrapTopAndBottom/>
-            <wp:docPr id="12" name="Picture 11" descr="Page_2.png"/>
+            <wp:docPr id="45" name="Picture 44" descr="Page_2.png"/>
             <wp:cNvGraphicFramePr>
               <a:graphicFrameLocks xmlns:a="http://schemas.openxmlformats.org/drawingml/2006/main" noChangeAspect="1"/>
             </wp:cNvGraphicFramePr>
@@ -125,7 +125,7 @@
                   <pic:spPr>
                     <a:xfrm>
                       <a:off x="0" y="0"/>
-                      <a:ext cx="6156960" cy="7970520"/>
+                      <a:ext cx="6143625" cy="7964805"/>
                     </a:xfrm>
                     <a:prstGeom prst="rect">
                       <a:avLst/>
@@ -880,6 +880,7 @@
       <w:pPr>
         <w:rPr>
           <w:rFonts w:ascii="Verdana" w:hAnsi="Verdana"/>
+          <w:i/>
           <w:sz w:val="20"/>
           <w:szCs w:val="20"/>
         </w:rPr>
@@ -890,11 +891,72 @@
           <w:sz w:val="20"/>
           <w:szCs w:val="20"/>
         </w:rPr>
-        <w:t xml:space="preserve">         </w:t>
+        <w:t xml:space="preserve">       </w:t>
       </w:r>
       <w:r>
         <w:rPr>
           <w:rFonts w:ascii="Verdana" w:hAnsi="Verdana"/>
+          <w:sz w:val="20"/>
+          <w:szCs w:val="20"/>
+        </w:rPr>
+        <w:t xml:space="preserve"> </w:t>
+      </w:r>
+      <w:r>
+        <w:rPr>
+          <w:rFonts w:ascii="Verdana" w:hAnsi="Verdana"/>
+          <w:i/>
+          <w:noProof/>
+          <w:sz w:val="20"/>
+          <w:szCs w:val="20"/>
+        </w:rPr>
+        <w:drawing>
+          <wp:inline distT="0" distB="0" distL="0" distR="0">
+            <wp:extent cx="276647" cy="253388"/>
+            <wp:effectExtent l="19050" t="0" r="9103" b="0"/>
+            <wp:docPr id="26" name="Picture 21" descr="cha 2 - worksheet.png"/>
+            <wp:cNvGraphicFramePr>
+              <a:graphicFrameLocks xmlns:a="http://schemas.openxmlformats.org/drawingml/2006/main" noChangeAspect="1"/>
+            </wp:cNvGraphicFramePr>
+            <a:graphic xmlns:a="http://schemas.openxmlformats.org/drawingml/2006/main">
+              <a:graphicData uri="http://schemas.openxmlformats.org/drawingml/2006/picture">
+                <pic:pic xmlns:pic="http://schemas.openxmlformats.org/drawingml/2006/picture">
+                  <pic:nvPicPr>
+                    <pic:cNvPr id="0" name="cha 2 - worksheet.png"/>
+                    <pic:cNvPicPr/>
+                  </pic:nvPicPr>
+                  <pic:blipFill>
+                    <a:blip r:embed="rId13" cstate="print"/>
+                    <a:stretch>
+                      <a:fillRect/>
+                    </a:stretch>
+                  </pic:blipFill>
+                  <pic:spPr>
+                    <a:xfrm>
+                      <a:off x="0" y="0"/>
+                      <a:ext cx="278340" cy="254939"/>
+                    </a:xfrm>
+                    <a:prstGeom prst="rect">
+                      <a:avLst/>
+                    </a:prstGeom>
+                  </pic:spPr>
+                </pic:pic>
+              </a:graphicData>
+            </a:graphic>
+          </wp:inline>
+        </w:drawing>
+      </w:r>
+      <w:r>
+        <w:rPr>
+          <w:rFonts w:ascii="Verdana" w:hAnsi="Verdana"/>
+          <w:sz w:val="20"/>
+          <w:szCs w:val="20"/>
+        </w:rPr>
+        <w:t xml:space="preserve"> </w:t>
+      </w:r>
+      <w:r>
+        <w:rPr>
+          <w:rFonts w:ascii="Verdana" w:hAnsi="Verdana"/>
+          <w:i/>
           <w:sz w:val="20"/>
           <w:szCs w:val="20"/>
         </w:rPr>
@@ -948,7 +1010,7 @@
                     <pic:cNvPicPr/>
                   </pic:nvPicPr>
                   <pic:blipFill>
-                    <a:blip r:embed="rId13" cstate="print"/>
+                    <a:blip r:embed="rId14" cstate="print"/>
                     <a:stretch>
                       <a:fillRect/>
                     </a:stretch>
@@ -1040,7 +1102,7 @@
                     <pic:cNvPicPr/>
                   </pic:nvPicPr>
                   <pic:blipFill>
-                    <a:blip r:embed="rId14" cstate="print"/>
+                    <a:blip r:embed="rId15" cstate="print"/>
                     <a:stretch>
                       <a:fillRect/>
                     </a:stretch>
@@ -1132,7 +1194,7 @@
                     <pic:cNvPicPr/>
                   </pic:nvPicPr>
                   <pic:blipFill>
-                    <a:blip r:embed="rId15" cstate="print"/>
+                    <a:blip r:embed="rId16" cstate="print"/>
                     <a:stretch>
                       <a:fillRect/>
                     </a:stretch>
@@ -1355,7 +1417,7 @@
                     <pic:cNvPicPr/>
                   </pic:nvPicPr>
                   <pic:blipFill>
-                    <a:blip r:embed="rId16" cstate="print"/>
+                    <a:blip r:embed="rId17" cstate="print"/>
                     <a:stretch>
                       <a:fillRect/>
                     </a:stretch>
@@ -2514,7 +2576,7 @@
                     <pic:cNvPicPr/>
                   </pic:nvPicPr>
                   <pic:blipFill>
-                    <a:blip r:embed="rId17"/>
+                    <a:blip r:embed="rId18"/>
                     <a:stretch>
                       <a:fillRect/>
                     </a:stretch>
@@ -2896,7 +2958,7 @@
                     <pic:cNvPicPr/>
                   </pic:nvPicPr>
                   <pic:blipFill>
-                    <a:blip r:embed="rId18" cstate="print"/>
+                    <a:blip r:embed="rId19" cstate="print"/>
                     <a:stretch>
                       <a:fillRect/>
                     </a:stretch>
@@ -3042,7 +3104,7 @@
         </w:rPr>
         <w:t>for </w:t>
       </w:r>
-      <w:hyperlink r:id="rId19" w:tooltip="Structured programming" w:history="1">
+      <w:hyperlink r:id="rId20" w:tooltip="Structured programming" w:history="1">
         <w:r>
           <w:rPr>
             <w:rFonts w:ascii="Verdana" w:eastAsia="Times New Roman" w:hAnsi="Verdana"/>
@@ -3061,7 +3123,7 @@
         </w:rPr>
         <w:t>. Developed in 1972 by </w:t>
       </w:r>
-      <w:hyperlink r:id="rId20" w:tooltip="Isaac Nassi" w:history="1">
+      <w:hyperlink r:id="rId21" w:tooltip="Isaac Nassi" w:history="1">
         <w:r>
           <w:rPr>
             <w:rFonts w:ascii="Verdana" w:eastAsia="Times New Roman" w:hAnsi="Verdana"/>
@@ -3080,7 +3142,7 @@
         </w:rPr>
         <w:t> and </w:t>
       </w:r>
-      <w:hyperlink r:id="rId21" w:tooltip="Ben Shneiderman" w:history="1">
+      <w:hyperlink r:id="rId22" w:tooltip="Ben Shneiderman" w:history="1">
         <w:r>
           <w:rPr>
             <w:rFonts w:ascii="Verdana" w:eastAsia="Times New Roman" w:hAnsi="Verdana"/>
@@ -3234,7 +3296,77 @@
           <w:sz w:val="20"/>
           <w:szCs w:val="20"/>
         </w:rPr>
-        <w:t xml:space="preserve">     </w:t>
+        <w:t> </w:t>
+      </w:r>
+      <w:r>
+        <w:rPr>
+          <w:rFonts w:ascii="Verdana" w:eastAsia="Times New Roman" w:hAnsi="Verdana"/>
+          <w:color w:val="000000"/>
+          <w:sz w:val="20"/>
+          <w:szCs w:val="20"/>
+        </w:rPr>
+        <w:t xml:space="preserve"> </w:t>
+      </w:r>
+      <w:r>
+        <w:rPr>
+          <w:rFonts w:ascii="Verdana" w:eastAsia="Times New Roman" w:hAnsi="Verdana"/>
+          <w:color w:val="000000"/>
+          <w:sz w:val="20"/>
+          <w:szCs w:val="20"/>
+        </w:rPr>
+        <w:t xml:space="preserve"> </w:t>
+      </w:r>
+      <w:r>
+        <w:rPr>
+          <w:rFonts w:ascii="Verdana" w:eastAsia="Times New Roman" w:hAnsi="Verdana"/>
+          <w:color w:val="000000"/>
+          <w:sz w:val="20"/>
+          <w:szCs w:val="20"/>
+        </w:rPr>
+        <w:drawing>
+          <wp:inline distT="0" distB="0" distL="0" distR="0">
+            <wp:extent cx="289422" cy="253388"/>
+            <wp:effectExtent l="19050" t="0" r="0" b="0"/>
+            <wp:docPr id="30" name="Picture 21" descr="cha 2 - worksheet.png"/>
+            <wp:cNvGraphicFramePr>
+              <a:graphicFrameLocks xmlns:a="http://schemas.openxmlformats.org/drawingml/2006/main" noChangeAspect="1"/>
+            </wp:cNvGraphicFramePr>
+            <a:graphic xmlns:a="http://schemas.openxmlformats.org/drawingml/2006/main">
+              <a:graphicData uri="http://schemas.openxmlformats.org/drawingml/2006/picture">
+                <pic:pic xmlns:pic="http://schemas.openxmlformats.org/drawingml/2006/picture">
+                  <pic:nvPicPr>
+                    <pic:cNvPr id="0" name="cha 2 - worksheet.png"/>
+                    <pic:cNvPicPr/>
+                  </pic:nvPicPr>
+                  <pic:blipFill>
+                    <a:blip r:embed="rId23" cstate="print"/>
+                    <a:stretch>
+                      <a:fillRect/>
+                    </a:stretch>
+                  </pic:blipFill>
+                  <pic:spPr>
+                    <a:xfrm>
+                      <a:off x="0" y="0"/>
+                      <a:ext cx="289422" cy="253388"/>
+                    </a:xfrm>
+                    <a:prstGeom prst="rect">
+                      <a:avLst/>
+                    </a:prstGeom>
+                  </pic:spPr>
+                </pic:pic>
+              </a:graphicData>
+            </a:graphic>
+          </wp:inline>
+        </w:drawing>
+      </w:r>
+      <w:r>
+        <w:rPr>
+          <w:rFonts w:ascii="Verdana" w:eastAsia="Times New Roman" w:hAnsi="Verdana"/>
+          <w:color w:val="000000"/>
+          <w:sz w:val="20"/>
+          <w:szCs w:val="20"/>
+        </w:rPr>
+        <w:t xml:space="preserve"> </w:t>
       </w:r>
       <w:r>
         <w:rPr>
@@ -3546,7 +3678,6 @@
         <w:rPr>
           <w:noProof/>
         </w:rPr>
-        <w:lastRenderedPageBreak/>
         <w:pict>
           <v:shape id="_x0000_s1032" type="#_x0000_t202" style="position:absolute;margin-left:75.45pt;margin-top:201.95pt;width:286.5pt;height:.05pt;z-index:251676672" stroked="f">
             <v:textbox style="mso-fit-shape-to-text:t" inset="0,0,0,0">
@@ -3614,7 +3745,7 @@
                     <pic:cNvPicPr/>
                   </pic:nvPicPr>
                   <pic:blipFill>
-                    <a:blip r:embed="rId22" cstate="print"/>
+                    <a:blip r:embed="rId24" cstate="print"/>
                     <a:stretch>
                       <a:fillRect/>
                     </a:stretch>
@@ -3804,7 +3935,7 @@
                     <pic:cNvPicPr/>
                   </pic:nvPicPr>
                   <pic:blipFill>
-                    <a:blip r:embed="rId23"/>
+                    <a:blip r:embed="rId25"/>
                     <a:stretch>
                       <a:fillRect/>
                     </a:stretch>
@@ -3957,7 +4088,77 @@
           <w:sz w:val="20"/>
           <w:szCs w:val="20"/>
         </w:rPr>
-        <w:t xml:space="preserve">        Make the following changes in your </w:t>
+        <w:t xml:space="preserve">     </w:t>
+      </w:r>
+      <w:r>
+        <w:rPr>
+          <w:rFonts w:ascii="Verdana" w:eastAsia="Times New Roman" w:hAnsi="Verdana"/>
+          <w:color w:val="000000"/>
+          <w:sz w:val="20"/>
+          <w:szCs w:val="20"/>
+        </w:rPr>
+        <w:t xml:space="preserve"> </w:t>
+      </w:r>
+      <w:r>
+        <w:rPr>
+          <w:rFonts w:ascii="Verdana" w:eastAsia="Times New Roman" w:hAnsi="Verdana"/>
+          <w:color w:val="000000"/>
+          <w:sz w:val="20"/>
+          <w:szCs w:val="20"/>
+        </w:rPr>
+        <w:drawing>
+          <wp:inline distT="0" distB="0" distL="0" distR="0">
+            <wp:extent cx="289422" cy="253388"/>
+            <wp:effectExtent l="19050" t="0" r="0" b="0"/>
+            <wp:docPr id="32" name="Picture 21" descr="cha 2 - worksheet.png"/>
+            <wp:cNvGraphicFramePr>
+              <a:graphicFrameLocks xmlns:a="http://schemas.openxmlformats.org/drawingml/2006/main" noChangeAspect="1"/>
+            </wp:cNvGraphicFramePr>
+            <a:graphic xmlns:a="http://schemas.openxmlformats.org/drawingml/2006/main">
+              <a:graphicData uri="http://schemas.openxmlformats.org/drawingml/2006/picture">
+                <pic:pic xmlns:pic="http://schemas.openxmlformats.org/drawingml/2006/picture">
+                  <pic:nvPicPr>
+                    <pic:cNvPr id="0" name="cha 2 - worksheet.png"/>
+                    <pic:cNvPicPr/>
+                  </pic:nvPicPr>
+                  <pic:blipFill>
+                    <a:blip r:embed="rId23" cstate="print"/>
+                    <a:stretch>
+                      <a:fillRect/>
+                    </a:stretch>
+                  </pic:blipFill>
+                  <pic:spPr>
+                    <a:xfrm>
+                      <a:off x="0" y="0"/>
+                      <a:ext cx="289422" cy="253388"/>
+                    </a:xfrm>
+                    <a:prstGeom prst="rect">
+                      <a:avLst/>
+                    </a:prstGeom>
+                  </pic:spPr>
+                </pic:pic>
+              </a:graphicData>
+            </a:graphic>
+          </wp:inline>
+        </w:drawing>
+      </w:r>
+      <w:r>
+        <w:rPr>
+          <w:rFonts w:ascii="Verdana" w:eastAsia="Times New Roman" w:hAnsi="Verdana"/>
+          <w:color w:val="000000"/>
+          <w:sz w:val="20"/>
+          <w:szCs w:val="20"/>
+        </w:rPr>
+        <w:t xml:space="preserve"> </w:t>
+      </w:r>
+      <w:r>
+        <w:rPr>
+          <w:rFonts w:ascii="Verdana" w:eastAsia="Times New Roman" w:hAnsi="Verdana"/>
+          <w:color w:val="000000"/>
+          <w:sz w:val="20"/>
+          <w:szCs w:val="20"/>
+        </w:rPr>
+        <w:t xml:space="preserve">Make the following changes in your </w:t>
       </w:r>
       <w:r>
         <w:rPr>
@@ -4188,7 +4389,7 @@
                     <pic:cNvPicPr/>
                   </pic:nvPicPr>
                   <pic:blipFill>
-                    <a:blip r:embed="rId24"/>
+                    <a:blip r:embed="rId26"/>
                     <a:stretch>
                       <a:fillRect/>
                     </a:stretch>
@@ -4310,40 +4511,146 @@
         <w:spacing w:after="0" w:line="240" w:lineRule="auto"/>
         <w:rPr>
           <w:rFonts w:ascii="Verdana" w:eastAsia="Times New Roman" w:hAnsi="Verdana"/>
-          <w:color w:val="000000"/>
-          <w:sz w:val="20"/>
-          <w:szCs w:val="20"/>
-        </w:rPr>
-      </w:pPr>
-      <w:r>
-        <w:rPr>
-          <w:rFonts w:ascii="Verdana" w:eastAsia="Times New Roman" w:hAnsi="Verdana"/>
-          <w:color w:val="000000"/>
-          <w:sz w:val="20"/>
-          <w:szCs w:val="20"/>
-        </w:rPr>
-        <w:t xml:space="preserve">  </w:t>
-      </w:r>
-      <w:r>
-        <w:rPr>
-          <w:rFonts w:ascii="Verdana" w:eastAsia="Times New Roman" w:hAnsi="Verdana"/>
-          <w:iCs/>
-          <w:color w:val="000000"/>
-          <w:sz w:val="20"/>
-          <w:szCs w:val="20"/>
-        </w:rPr>
-        <w:t xml:space="preserve">Exercise 3: </w:t>
-      </w:r>
-      <w:r>
-        <w:rPr>
-          <w:rFonts w:ascii="Verdana" w:eastAsia="Times New Roman" w:hAnsi="Verdana"/>
           <w:i/>
           <w:iCs/>
           <w:color w:val="000000"/>
           <w:sz w:val="20"/>
           <w:szCs w:val="20"/>
         </w:rPr>
+      </w:pPr>
+      <w:r>
+        <w:rPr>
+          <w:rFonts w:ascii="Verdana" w:eastAsia="Times New Roman" w:hAnsi="Verdana"/>
+          <w:color w:val="000000"/>
+          <w:sz w:val="20"/>
+          <w:szCs w:val="20"/>
+        </w:rPr>
+        <w:t xml:space="preserve">  </w:t>
+      </w:r>
+      <w:r>
+        <w:rPr>
+          <w:rFonts w:ascii="Verdana" w:eastAsia="Times New Roman" w:hAnsi="Verdana"/>
+          <w:iCs/>
+          <w:color w:val="000000"/>
+          <w:sz w:val="20"/>
+          <w:szCs w:val="20"/>
+        </w:rPr>
+        <w:t xml:space="preserve">Exercise 3: </w:t>
+      </w:r>
+      <w:r>
+        <w:rPr>
+          <w:rFonts w:ascii="Verdana" w:eastAsia="Times New Roman" w:hAnsi="Verdana"/>
+          <w:i/>
+          <w:iCs/>
+          <w:color w:val="000000"/>
+          <w:sz w:val="20"/>
+          <w:szCs w:val="20"/>
+        </w:rPr>
         <w:t>Changing the color</w:t>
+      </w:r>
+    </w:p>
+    <w:p>
+      <w:pPr>
+        <w:spacing w:after="0" w:line="240" w:lineRule="auto"/>
+        <w:rPr>
+          <w:rFonts w:ascii="Verdana" w:eastAsia="Times New Roman" w:hAnsi="Verdana"/>
+          <w:i/>
+          <w:iCs/>
+          <w:color w:val="000000"/>
+          <w:sz w:val="20"/>
+          <w:szCs w:val="20"/>
+        </w:rPr>
+      </w:pPr>
+    </w:p>
+    <w:p>
+      <w:pPr>
+        <w:spacing w:after="0" w:line="240" w:lineRule="auto"/>
+        <w:rPr>
+          <w:rFonts w:ascii="Verdana" w:eastAsia="Times New Roman" w:hAnsi="Verdana"/>
+          <w:color w:val="000000"/>
+          <w:sz w:val="20"/>
+          <w:szCs w:val="20"/>
+        </w:rPr>
+      </w:pPr>
+      <w:r>
+        <w:rPr>
+          <w:rFonts w:ascii="Verdana" w:eastAsia="Times New Roman" w:hAnsi="Verdana"/>
+          <w:color w:val="000000"/>
+          <w:sz w:val="20"/>
+          <w:szCs w:val="20"/>
+        </w:rPr>
+        <w:t xml:space="preserve">    </w:t>
+      </w:r>
+      <w:r>
+        <w:rPr>
+          <w:rFonts w:ascii="Verdana" w:eastAsia="Times New Roman" w:hAnsi="Verdana"/>
+          <w:color w:val="000000"/>
+          <w:sz w:val="20"/>
+          <w:szCs w:val="20"/>
+        </w:rPr>
+        <w:drawing>
+          <wp:inline distT="0" distB="0" distL="0" distR="0">
+            <wp:extent cx="289422" cy="253388"/>
+            <wp:effectExtent l="19050" t="0" r="0" b="0"/>
+            <wp:docPr id="34" name="Picture 21" descr="cha 2 - worksheet.png"/>
+            <wp:cNvGraphicFramePr>
+              <a:graphicFrameLocks xmlns:a="http://schemas.openxmlformats.org/drawingml/2006/main" noChangeAspect="1"/>
+            </wp:cNvGraphicFramePr>
+            <a:graphic xmlns:a="http://schemas.openxmlformats.org/drawingml/2006/main">
+              <a:graphicData uri="http://schemas.openxmlformats.org/drawingml/2006/picture">
+                <pic:pic xmlns:pic="http://schemas.openxmlformats.org/drawingml/2006/picture">
+                  <pic:nvPicPr>
+                    <pic:cNvPr id="0" name="cha 2 - worksheet.png"/>
+                    <pic:cNvPicPr/>
+                  </pic:nvPicPr>
+                  <pic:blipFill>
+                    <a:blip r:embed="rId23" cstate="print"/>
+                    <a:stretch>
+                      <a:fillRect/>
+                    </a:stretch>
+                  </pic:blipFill>
+                  <pic:spPr>
+                    <a:xfrm>
+                      <a:off x="0" y="0"/>
+                      <a:ext cx="289422" cy="253388"/>
+                    </a:xfrm>
+                    <a:prstGeom prst="rect">
+                      <a:avLst/>
+                    </a:prstGeom>
+                  </pic:spPr>
+                </pic:pic>
+              </a:graphicData>
+            </a:graphic>
+          </wp:inline>
+        </w:drawing>
+      </w:r>
+      <w:r>
+        <w:rPr>
+          <w:rFonts w:ascii="Verdana" w:eastAsia="Times New Roman" w:hAnsi="Verdana"/>
+          <w:color w:val="000000"/>
+          <w:sz w:val="20"/>
+          <w:szCs w:val="20"/>
+        </w:rPr>
+        <w:t xml:space="preserve"> Make the following changes in your </w:t>
+      </w:r>
+      <w:r>
+        <w:rPr>
+          <w:rFonts w:ascii="Verdana" w:eastAsia="Times New Roman" w:hAnsi="Verdana"/>
+          <w:i/>
+          <w:color w:val="000000"/>
+          <w:sz w:val="20"/>
+          <w:szCs w:val="20"/>
+        </w:rPr>
+        <w:t xml:space="preserve">Hello World </w:t>
+      </w:r>
+      <w:r>
+        <w:rPr>
+          <w:rFonts w:ascii="Verdana" w:eastAsia="Times New Roman" w:hAnsi="Verdana"/>
+          <w:color w:val="000000"/>
+          <w:sz w:val="20"/>
+          <w:szCs w:val="20"/>
+        </w:rPr>
+        <w:t>program:</w:t>
       </w:r>
     </w:p>
     <w:p>
@@ -4880,30 +5187,6 @@
         </w:rPr>
         <w:t>.</w:t>
       </w:r>
-    </w:p>
-    <w:p>
-      <w:pPr>
-        <w:pStyle w:val="ListParagraph"/>
-        <w:spacing w:after="0" w:line="240" w:lineRule="auto"/>
-        <w:rPr>
-          <w:rFonts w:ascii="Verdana" w:eastAsia="Times New Roman" w:hAnsi="Verdana"/>
-          <w:color w:val="000000"/>
-          <w:sz w:val="20"/>
-          <w:szCs w:val="20"/>
-        </w:rPr>
-      </w:pPr>
-    </w:p>
-    <w:p>
-      <w:pPr>
-        <w:pStyle w:val="ListParagraph"/>
-        <w:spacing w:after="0" w:line="240" w:lineRule="auto"/>
-        <w:rPr>
-          <w:rFonts w:ascii="Verdana" w:eastAsia="Times New Roman" w:hAnsi="Verdana"/>
-          <w:color w:val="000000"/>
-          <w:sz w:val="20"/>
-          <w:szCs w:val="20"/>
-        </w:rPr>
-      </w:pPr>
     </w:p>
     <w:p>
       <w:pPr>
@@ -5213,7 +5496,7 @@
                     <pic:cNvPicPr/>
                   </pic:nvPicPr>
                   <pic:blipFill>
-                    <a:blip r:embed="rId25"/>
+                    <a:blip r:embed="rId27"/>
                     <a:stretch>
                       <a:fillRect/>
                     </a:stretch>
@@ -5305,7 +5588,7 @@
                     <pic:cNvPicPr/>
                   </pic:nvPicPr>
                   <pic:blipFill>
-                    <a:blip r:embed="rId26" cstate="print"/>
+                    <a:blip r:embed="rId28" cstate="print"/>
                     <a:stretch>
                       <a:fillRect/>
                     </a:stretch>
@@ -5492,7 +5775,59 @@
           <w:sz w:val="20"/>
           <w:szCs w:val="20"/>
         </w:rPr>
-        <w:t xml:space="preserve">     </w:t>
+        <w:t xml:space="preserve">   </w:t>
+      </w:r>
+      <w:r>
+        <w:rPr>
+          <w:rFonts w:ascii="Verdana" w:eastAsia="Times New Roman" w:hAnsi="Verdana"/>
+          <w:color w:val="000000"/>
+          <w:sz w:val="20"/>
+          <w:szCs w:val="20"/>
+        </w:rPr>
+        <w:drawing>
+          <wp:inline distT="0" distB="0" distL="0" distR="0">
+            <wp:extent cx="289422" cy="253388"/>
+            <wp:effectExtent l="19050" t="0" r="0" b="0"/>
+            <wp:docPr id="36" name="Picture 21" descr="cha 2 - worksheet.png"/>
+            <wp:cNvGraphicFramePr>
+              <a:graphicFrameLocks xmlns:a="http://schemas.openxmlformats.org/drawingml/2006/main" noChangeAspect="1"/>
+            </wp:cNvGraphicFramePr>
+            <a:graphic xmlns:a="http://schemas.openxmlformats.org/drawingml/2006/main">
+              <a:graphicData uri="http://schemas.openxmlformats.org/drawingml/2006/picture">
+                <pic:pic xmlns:pic="http://schemas.openxmlformats.org/drawingml/2006/picture">
+                  <pic:nvPicPr>
+                    <pic:cNvPr id="0" name="cha 2 - worksheet.png"/>
+                    <pic:cNvPicPr/>
+                  </pic:nvPicPr>
+                  <pic:blipFill>
+                    <a:blip r:embed="rId23" cstate="print"/>
+                    <a:stretch>
+                      <a:fillRect/>
+                    </a:stretch>
+                  </pic:blipFill>
+                  <pic:spPr>
+                    <a:xfrm>
+                      <a:off x="0" y="0"/>
+                      <a:ext cx="289422" cy="253388"/>
+                    </a:xfrm>
+                    <a:prstGeom prst="rect">
+                      <a:avLst/>
+                    </a:prstGeom>
+                  </pic:spPr>
+                </pic:pic>
+              </a:graphicData>
+            </a:graphic>
+          </wp:inline>
+        </w:drawing>
+      </w:r>
+      <w:r>
+        <w:rPr>
+          <w:rFonts w:ascii="Verdana" w:eastAsia="Times New Roman" w:hAnsi="Verdana"/>
+          <w:color w:val="000000"/>
+          <w:sz w:val="20"/>
+          <w:szCs w:val="20"/>
+        </w:rPr>
+        <w:t xml:space="preserve"> </w:t>
       </w:r>
       <w:r>
         <w:rPr>
@@ -5973,7 +6308,7 @@
                     <pic:cNvPicPr/>
                   </pic:nvPicPr>
                   <pic:blipFill>
-                    <a:blip r:embed="rId27"/>
+                    <a:blip r:embed="rId29"/>
                     <a:stretch>
                       <a:fillRect/>
                     </a:stretch>
@@ -6062,7 +6397,68 @@
           <w:sz w:val="20"/>
           <w:szCs w:val="20"/>
         </w:rPr>
-        <w:t xml:space="preserve">     </w:t>
+        <w:t xml:space="preserve"> </w:t>
+      </w:r>
+      <w:r>
+        <w:rPr>
+          <w:rFonts w:ascii="Verdana" w:eastAsia="Times New Roman" w:hAnsi="Verdana"/>
+          <w:color w:val="000000"/>
+          <w:sz w:val="20"/>
+          <w:szCs w:val="20"/>
+        </w:rPr>
+        <w:t xml:space="preserve">  </w:t>
+      </w:r>
+      <w:r>
+        <w:rPr>
+          <w:rFonts w:ascii="Verdana" w:eastAsia="Times New Roman" w:hAnsi="Verdana"/>
+          <w:color w:val="000000"/>
+          <w:sz w:val="20"/>
+          <w:szCs w:val="20"/>
+        </w:rPr>
+        <w:drawing>
+          <wp:inline distT="0" distB="0" distL="0" distR="0">
+            <wp:extent cx="289422" cy="253388"/>
+            <wp:effectExtent l="19050" t="0" r="0" b="0"/>
+            <wp:docPr id="38" name="Picture 21" descr="cha 2 - worksheet.png"/>
+            <wp:cNvGraphicFramePr>
+              <a:graphicFrameLocks xmlns:a="http://schemas.openxmlformats.org/drawingml/2006/main" noChangeAspect="1"/>
+            </wp:cNvGraphicFramePr>
+            <a:graphic xmlns:a="http://schemas.openxmlformats.org/drawingml/2006/main">
+              <a:graphicData uri="http://schemas.openxmlformats.org/drawingml/2006/picture">
+                <pic:pic xmlns:pic="http://schemas.openxmlformats.org/drawingml/2006/picture">
+                  <pic:nvPicPr>
+                    <pic:cNvPr id="0" name="cha 2 - worksheet.png"/>
+                    <pic:cNvPicPr/>
+                  </pic:nvPicPr>
+                  <pic:blipFill>
+                    <a:blip r:embed="rId23" cstate="print"/>
+                    <a:stretch>
+                      <a:fillRect/>
+                    </a:stretch>
+                  </pic:blipFill>
+                  <pic:spPr>
+                    <a:xfrm>
+                      <a:off x="0" y="0"/>
+                      <a:ext cx="289422" cy="253388"/>
+                    </a:xfrm>
+                    <a:prstGeom prst="rect">
+                      <a:avLst/>
+                    </a:prstGeom>
+                  </pic:spPr>
+                </pic:pic>
+              </a:graphicData>
+            </a:graphic>
+          </wp:inline>
+        </w:drawing>
+      </w:r>
+      <w:r>
+        <w:rPr>
+          <w:rFonts w:ascii="Verdana" w:eastAsia="Times New Roman" w:hAnsi="Verdana"/>
+          <w:color w:val="000000"/>
+          <w:sz w:val="20"/>
+          <w:szCs w:val="20"/>
+        </w:rPr>
+        <w:t xml:space="preserve"> </w:t>
       </w:r>
       <w:r>
         <w:rPr>
@@ -6283,7 +6679,7 @@
                     <pic:cNvPicPr/>
                   </pic:nvPicPr>
                   <pic:blipFill>
-                    <a:blip r:embed="rId28"/>
+                    <a:blip r:embed="rId30"/>
                     <a:stretch>
                       <a:fillRect/>
                     </a:stretch>
@@ -6382,7 +6778,6 @@
         <w:t xml:space="preserve"> </w:t>
       </w:r>
     </w:p>
-    <w:p/>
     <w:p>
       <w:pPr>
         <w:rPr>
@@ -6397,6 +6792,7 @@
           <w:sz w:val="20"/>
           <w:szCs w:val="20"/>
         </w:rPr>
+        <w:lastRenderedPageBreak/>
         <w:t xml:space="preserve">Exercise 3: </w:t>
       </w:r>
       <w:r>
@@ -6426,7 +6822,59 @@
           <w:sz w:val="20"/>
           <w:szCs w:val="20"/>
         </w:rPr>
-        <w:t xml:space="preserve">        Draw the following shapes and text onto your worksheet.</w:t>
+        <w:t xml:space="preserve">     </w:t>
+      </w:r>
+      <w:r>
+        <w:rPr>
+          <w:rFonts w:ascii="Verdana" w:eastAsia="Times New Roman" w:hAnsi="Verdana"/>
+          <w:color w:val="000000"/>
+          <w:sz w:val="20"/>
+          <w:szCs w:val="20"/>
+        </w:rPr>
+        <w:drawing>
+          <wp:inline distT="0" distB="0" distL="0" distR="0">
+            <wp:extent cx="289422" cy="253388"/>
+            <wp:effectExtent l="19050" t="0" r="0" b="0"/>
+            <wp:docPr id="40" name="Picture 21" descr="cha 2 - worksheet.png"/>
+            <wp:cNvGraphicFramePr>
+              <a:graphicFrameLocks xmlns:a="http://schemas.openxmlformats.org/drawingml/2006/main" noChangeAspect="1"/>
+            </wp:cNvGraphicFramePr>
+            <a:graphic xmlns:a="http://schemas.openxmlformats.org/drawingml/2006/main">
+              <a:graphicData uri="http://schemas.openxmlformats.org/drawingml/2006/picture">
+                <pic:pic xmlns:pic="http://schemas.openxmlformats.org/drawingml/2006/picture">
+                  <pic:nvPicPr>
+                    <pic:cNvPr id="0" name="cha 2 - worksheet.png"/>
+                    <pic:cNvPicPr/>
+                  </pic:nvPicPr>
+                  <pic:blipFill>
+                    <a:blip r:embed="rId23" cstate="print"/>
+                    <a:stretch>
+                      <a:fillRect/>
+                    </a:stretch>
+                  </pic:blipFill>
+                  <pic:spPr>
+                    <a:xfrm>
+                      <a:off x="0" y="0"/>
+                      <a:ext cx="289422" cy="253388"/>
+                    </a:xfrm>
+                    <a:prstGeom prst="rect">
+                      <a:avLst/>
+                    </a:prstGeom>
+                  </pic:spPr>
+                </pic:pic>
+              </a:graphicData>
+            </a:graphic>
+          </wp:inline>
+        </w:drawing>
+      </w:r>
+      <w:r>
+        <w:rPr>
+          <w:rFonts w:ascii="Verdana" w:eastAsia="Times New Roman" w:hAnsi="Verdana"/>
+          <w:color w:val="000000"/>
+          <w:sz w:val="20"/>
+          <w:szCs w:val="20"/>
+        </w:rPr>
+        <w:t xml:space="preserve"> Draw the following shapes and text onto your worksheet.</w:t>
       </w:r>
     </w:p>
     <w:p>
@@ -6642,7 +7090,68 @@
           <w:sz w:val="20"/>
           <w:szCs w:val="20"/>
         </w:rPr>
-        <w:t xml:space="preserve">        </w:t>
+        <w:t xml:space="preserve">   </w:t>
+      </w:r>
+      <w:r>
+        <w:rPr>
+          <w:rFonts w:ascii="Verdana" w:eastAsia="Times New Roman" w:hAnsi="Verdana"/>
+          <w:color w:val="000000"/>
+          <w:sz w:val="20"/>
+          <w:szCs w:val="20"/>
+        </w:rPr>
+        <w:t xml:space="preserve">  </w:t>
+      </w:r>
+      <w:r>
+        <w:rPr>
+          <w:rFonts w:ascii="Verdana" w:eastAsia="Times New Roman" w:hAnsi="Verdana"/>
+          <w:color w:val="000000"/>
+          <w:sz w:val="20"/>
+          <w:szCs w:val="20"/>
+        </w:rPr>
+        <w:drawing>
+          <wp:inline distT="0" distB="0" distL="0" distR="0">
+            <wp:extent cx="289422" cy="253388"/>
+            <wp:effectExtent l="19050" t="0" r="0" b="0"/>
+            <wp:docPr id="42" name="Picture 21" descr="cha 2 - worksheet.png"/>
+            <wp:cNvGraphicFramePr>
+              <a:graphicFrameLocks xmlns:a="http://schemas.openxmlformats.org/drawingml/2006/main" noChangeAspect="1"/>
+            </wp:cNvGraphicFramePr>
+            <a:graphic xmlns:a="http://schemas.openxmlformats.org/drawingml/2006/main">
+              <a:graphicData uri="http://schemas.openxmlformats.org/drawingml/2006/picture">
+                <pic:pic xmlns:pic="http://schemas.openxmlformats.org/drawingml/2006/picture">
+                  <pic:nvPicPr>
+                    <pic:cNvPr id="0" name="cha 2 - worksheet.png"/>
+                    <pic:cNvPicPr/>
+                  </pic:nvPicPr>
+                  <pic:blipFill>
+                    <a:blip r:embed="rId23" cstate="print"/>
+                    <a:stretch>
+                      <a:fillRect/>
+                    </a:stretch>
+                  </pic:blipFill>
+                  <pic:spPr>
+                    <a:xfrm>
+                      <a:off x="0" y="0"/>
+                      <a:ext cx="289422" cy="253388"/>
+                    </a:xfrm>
+                    <a:prstGeom prst="rect">
+                      <a:avLst/>
+                    </a:prstGeom>
+                  </pic:spPr>
+                </pic:pic>
+              </a:graphicData>
+            </a:graphic>
+          </wp:inline>
+        </w:drawing>
+      </w:r>
+      <w:r>
+        <w:rPr>
+          <w:rFonts w:ascii="Verdana" w:eastAsia="Times New Roman" w:hAnsi="Verdana"/>
+          <w:color w:val="000000"/>
+          <w:sz w:val="20"/>
+          <w:szCs w:val="20"/>
+        </w:rPr>
+        <w:t xml:space="preserve"> </w:t>
       </w:r>
       <w:r>
         <w:rPr>
@@ -6824,7 +7333,7 @@
                     <pic:cNvPicPr/>
                   </pic:nvPicPr>
                   <pic:blipFill>
-                    <a:blip r:embed="rId29"/>
+                    <a:blip r:embed="rId31"/>
                     <a:stretch>
                       <a:fillRect/>
                     </a:stretch>
@@ -7175,78 +7684,6 @@
           <w:szCs w:val="20"/>
         </w:rPr>
       </w:pPr>
-    </w:p>
-    <w:p>
-      <w:pPr>
-        <w:spacing w:after="0" w:line="240" w:lineRule="auto"/>
-        <w:rPr>
-          <w:rFonts w:ascii="Verdana" w:eastAsia="Times New Roman" w:hAnsi="Verdana"/>
-          <w:b/>
-          <w:color w:val="000000"/>
-          <w:sz w:val="20"/>
-          <w:szCs w:val="20"/>
-        </w:rPr>
-      </w:pPr>
-    </w:p>
-    <w:p>
-      <w:pPr>
-        <w:spacing w:after="0" w:line="240" w:lineRule="auto"/>
-        <w:rPr>
-          <w:rFonts w:ascii="Verdana" w:eastAsia="Times New Roman" w:hAnsi="Verdana"/>
-          <w:b/>
-          <w:color w:val="000000"/>
-          <w:sz w:val="20"/>
-          <w:szCs w:val="20"/>
-        </w:rPr>
-      </w:pPr>
-    </w:p>
-    <w:p>
-      <w:pPr>
-        <w:spacing w:after="0" w:line="240" w:lineRule="auto"/>
-        <w:rPr>
-          <w:rFonts w:ascii="Verdana" w:eastAsia="Times New Roman" w:hAnsi="Verdana"/>
-          <w:b/>
-          <w:color w:val="000000"/>
-          <w:sz w:val="20"/>
-          <w:szCs w:val="20"/>
-        </w:rPr>
-      </w:pPr>
-    </w:p>
-    <w:p>
-      <w:pPr>
-        <w:spacing w:after="0" w:line="240" w:lineRule="auto"/>
-        <w:rPr>
-          <w:rFonts w:ascii="Verdana" w:eastAsia="Times New Roman" w:hAnsi="Verdana"/>
-          <w:b/>
-          <w:color w:val="000000"/>
-          <w:sz w:val="20"/>
-          <w:szCs w:val="20"/>
-        </w:rPr>
-      </w:pPr>
-    </w:p>
-    <w:p>
-      <w:pPr>
-        <w:spacing w:after="0" w:line="240" w:lineRule="auto"/>
-        <w:rPr>
-          <w:rFonts w:ascii="Verdana" w:eastAsia="Times New Roman" w:hAnsi="Verdana"/>
-          <w:b/>
-          <w:color w:val="000000"/>
-          <w:sz w:val="20"/>
-          <w:szCs w:val="20"/>
-        </w:rPr>
-      </w:pPr>
-    </w:p>
-    <w:p>
-      <w:pPr>
-        <w:spacing w:after="0" w:line="240" w:lineRule="auto"/>
-        <w:rPr>
-          <w:rFonts w:ascii="Verdana" w:eastAsia="Times New Roman" w:hAnsi="Verdana"/>
-          <w:b/>
-          <w:color w:val="000000"/>
-          <w:sz w:val="20"/>
-          <w:szCs w:val="20"/>
-        </w:rPr>
-      </w:pPr>
       <w:r>
         <w:rPr>
           <w:rFonts w:ascii="Verdana" w:eastAsia="Times New Roman" w:hAnsi="Verdana"/>
@@ -7281,7 +7718,7 @@
                     <pic:cNvPicPr/>
                   </pic:nvPicPr>
                   <pic:blipFill>
-                    <a:blip r:embed="rId30" cstate="print"/>
+                    <a:blip r:embed="rId32" cstate="print"/>
                     <a:stretch>
                       <a:fillRect/>
                     </a:stretch>
@@ -7370,6 +7807,70 @@
           <w:szCs w:val="20"/>
         </w:rPr>
       </w:pPr>
+      <w:r>
+        <w:rPr>
+          <w:rFonts w:ascii="Verdana" w:eastAsia="Times New Roman" w:hAnsi="Verdana"/>
+          <w:i/>
+          <w:color w:val="000000"/>
+          <w:sz w:val="20"/>
+          <w:szCs w:val="20"/>
+        </w:rPr>
+        <w:t xml:space="preserve">   </w:t>
+      </w:r>
+      <w:r>
+        <w:rPr>
+          <w:rFonts w:ascii="Verdana" w:eastAsia="Times New Roman" w:hAnsi="Verdana"/>
+          <w:i/>
+          <w:color w:val="000000"/>
+          <w:sz w:val="20"/>
+          <w:szCs w:val="20"/>
+        </w:rPr>
+        <w:drawing>
+          <wp:inline distT="0" distB="0" distL="0" distR="0">
+            <wp:extent cx="289422" cy="253388"/>
+            <wp:effectExtent l="19050" t="0" r="0" b="0"/>
+            <wp:docPr id="44" name="Picture 21" descr="cha 2 - worksheet.png"/>
+            <wp:cNvGraphicFramePr>
+              <a:graphicFrameLocks xmlns:a="http://schemas.openxmlformats.org/drawingml/2006/main" noChangeAspect="1"/>
+            </wp:cNvGraphicFramePr>
+            <a:graphic xmlns:a="http://schemas.openxmlformats.org/drawingml/2006/main">
+              <a:graphicData uri="http://schemas.openxmlformats.org/drawingml/2006/picture">
+                <pic:pic xmlns:pic="http://schemas.openxmlformats.org/drawingml/2006/picture">
+                  <pic:nvPicPr>
+                    <pic:cNvPr id="0" name="cha 2 - worksheet.png"/>
+                    <pic:cNvPicPr/>
+                  </pic:nvPicPr>
+                  <pic:blipFill>
+                    <a:blip r:embed="rId23" cstate="print"/>
+                    <a:stretch>
+                      <a:fillRect/>
+                    </a:stretch>
+                  </pic:blipFill>
+                  <pic:spPr>
+                    <a:xfrm>
+                      <a:off x="0" y="0"/>
+                      <a:ext cx="289422" cy="253388"/>
+                    </a:xfrm>
+                    <a:prstGeom prst="rect">
+                      <a:avLst/>
+                    </a:prstGeom>
+                  </pic:spPr>
+                </pic:pic>
+              </a:graphicData>
+            </a:graphic>
+          </wp:inline>
+        </w:drawing>
+      </w:r>
+      <w:r>
+        <w:rPr>
+          <w:rFonts w:ascii="Verdana" w:eastAsia="Times New Roman" w:hAnsi="Verdana"/>
+          <w:i/>
+          <w:color w:val="000000"/>
+          <w:sz w:val="20"/>
+          <w:szCs w:val="20"/>
+        </w:rPr>
+        <w:t xml:space="preserve"> </w:t>
+      </w:r>
       <w:r>
         <w:rPr>
           <w:rFonts w:ascii="Verdana" w:eastAsia="Times New Roman" w:hAnsi="Verdana"/>
@@ -7911,7 +8412,7 @@
                     <pic:cNvPicPr/>
                   </pic:nvPicPr>
                   <pic:blipFill>
-                    <a:blip r:embed="rId31" cstate="print"/>
+                    <a:blip r:embed="rId33" cstate="print"/>
                     <a:stretch>
                       <a:fillRect/>
                     </a:stretch>
@@ -8175,9 +8676,9 @@
       </w:pPr>
     </w:p>
     <w:sectPr>
-      <w:headerReference w:type="default" r:id="rId32"/>
-      <w:footerReference w:type="even" r:id="rId33"/>
-      <w:footerReference w:type="default" r:id="rId34"/>
+      <w:headerReference w:type="default" r:id="rId34"/>
+      <w:footerReference w:type="even" r:id="rId35"/>
+      <w:footerReference w:type="default" r:id="rId36"/>
       <w:pgSz w:w="12240" w:h="15840"/>
       <w:pgMar w:top="1134" w:right="850" w:bottom="1134" w:left="1701" w:header="720" w:footer="432" w:gutter="0"/>
       <w:cols w:space="720"/>
@@ -8326,7 +8827,7 @@
             <w:rPr>
               <w:noProof/>
             </w:rPr>
-            <w:t>11</w:t>
+            <w:t>1</w:t>
           </w:r>
         </w:fldSimple>
       </w:sdtContent>

</xml_diff>

<commit_message>
so,e updates to repository
</commit_message>
<xml_diff>
--- a/Documentation/VBugs/Chapter 1/Chapter 1.docx
+++ b/Documentation/VBugs/Chapter 1/Chapter 1.docx
@@ -9062,9 +9062,6 @@
       </w:tabs>
     </w:pPr>
     <w:r>
-      <w:tab/>
-    </w:r>
-    <w:r>
       <w:rPr>
         <w:sz w:val="16"/>
         <w:szCs w:val="16"/>
@@ -9092,54 +9089,6 @@
       <w:tab/>
     </w:r>
     <w:r>
-      <w:rPr>
-        <w:noProof/>
-      </w:rPr>
-      <w:drawing>
-        <wp:anchor distT="0" distB="0" distL="114300" distR="114300" simplePos="0" relativeHeight="251658240" behindDoc="0" locked="0" layoutInCell="1" allowOverlap="1">
-          <wp:simplePos x="0" y="0"/>
-          <wp:positionH relativeFrom="column">
-            <wp:posOffset>-1061720</wp:posOffset>
-          </wp:positionH>
-          <wp:positionV relativeFrom="paragraph">
-            <wp:posOffset>20320</wp:posOffset>
-          </wp:positionV>
-          <wp:extent cx="1118235" cy="572135"/>
-          <wp:effectExtent l="19050" t="0" r="5715" b="0"/>
-          <wp:wrapTopAndBottom/>
-          <wp:docPr id="11" name="Picture 10" descr="logo.gif"/>
-          <wp:cNvGraphicFramePr>
-            <a:graphicFrameLocks xmlns:a="http://schemas.openxmlformats.org/drawingml/2006/main" noChangeAspect="1"/>
-          </wp:cNvGraphicFramePr>
-          <a:graphic xmlns:a="http://schemas.openxmlformats.org/drawingml/2006/main">
-            <a:graphicData uri="http://schemas.openxmlformats.org/drawingml/2006/picture">
-              <pic:pic xmlns:pic="http://schemas.openxmlformats.org/drawingml/2006/picture">
-                <pic:nvPicPr>
-                  <pic:cNvPr id="0" name="logo.gif"/>
-                  <pic:cNvPicPr/>
-                </pic:nvPicPr>
-                <pic:blipFill>
-                  <a:blip r:embed="rId1"/>
-                  <a:stretch>
-                    <a:fillRect/>
-                  </a:stretch>
-                </pic:blipFill>
-                <pic:spPr>
-                  <a:xfrm>
-                    <a:off x="0" y="0"/>
-                    <a:ext cx="1118235" cy="572135"/>
-                  </a:xfrm>
-                  <a:prstGeom prst="rect">
-                    <a:avLst/>
-                  </a:prstGeom>
-                </pic:spPr>
-              </pic:pic>
-            </a:graphicData>
-          </a:graphic>
-        </wp:anchor>
-      </w:drawing>
-    </w:r>
-    <w:r>
       <w:t xml:space="preserve">Page </w:t>
     </w:r>
     <w:sdt>
@@ -9156,7 +9105,7 @@
             <w:rPr>
               <w:noProof/>
             </w:rPr>
-            <w:t>11</w:t>
+            <w:t>17</w:t>
           </w:r>
         </w:fldSimple>
       </w:sdtContent>

</xml_diff>